<commit_message>
commitee updatedin mae section
</commit_message>
<xml_diff>
--- a/assets/Paper format ACFBT-2020.docx
+++ b/assets/Paper format ACFBT-2020.docx
@@ -1,215 +1,26 @@
 
 <file path=word/document.xml><?xml version="1.0" encoding="utf-8"?>
-<w:document xmlns:wpc="http://schemas.microsoft.com/office/word/2010/wordprocessingCanvas" xmlns:cx="http://schemas.microsoft.com/office/drawing/2014/chartex" xmlns:cx1="http://schemas.microsoft.com/office/drawing/2015/9/8/chartex" xmlns:cx2="http://schemas.microsoft.com/office/drawing/2015/10/21/chartex" xmlns:cx3="http://schemas.microsoft.com/office/drawing/2016/5/9/chartex" xmlns:cx4="http://schemas.microsoft.com/office/drawing/2016/5/10/chartex" xmlns:cx5="http://schemas.microsoft.com/office/drawing/2016/5/11/chartex" xmlns:cx6="http://schemas.microsoft.com/office/drawing/2016/5/12/chartex" xmlns:cx7="http://schemas.microsoft.com/office/drawing/2016/5/13/chartex" xmlns:cx8="http://schemas.microsoft.com/office/drawing/2016/5/14/chartex" xmlns:mc="http://schemas.openxmlformats.org/markup-compatibility/2006" xmlns:aink="http://schemas.microsoft.com/office/drawing/2016/ink" xmlns:am3d="http://schemas.microsoft.com/office/drawing/2017/model3d" xmlns:o="urn:schemas-microsoft-com:office:office" xmlns:r="http://schemas.openxmlformats.org/officeDocument/2006/relationships" xmlns:m="http://schemas.openxmlformats.org/officeDocument/2006/math" xmlns:v="urn:schemas-microsoft-com:vml" xmlns:wp14="http://schemas.microsoft.com/office/word/2010/wordprocessingDrawing" xmlns:wp="http://schemas.openxmlformats.org/drawingml/2006/wordprocessingDrawing" xmlns:w10="urn:schemas-microsoft-com:office:word" xmlns:w="http://schemas.openxmlformats.org/wordprocessingml/2006/main" xmlns:w14="http://schemas.microsoft.com/office/word/2010/wordml" xmlns:w15="http://schemas.microsoft.com/office/word/2012/wordml" xmlns:w16cid="http://schemas.microsoft.com/office/word/2016/wordml/cid" xmlns:w16se="http://schemas.microsoft.com/office/word/2015/wordml/symex" xmlns:wpg="http://schemas.microsoft.com/office/word/2010/wordprocessingGroup" xmlns:wpi="http://schemas.microsoft.com/office/word/2010/wordprocessingInk" xmlns:wne="http://schemas.microsoft.com/office/word/2006/wordml" xmlns:wps="http://schemas.microsoft.com/office/word/2010/wordprocessingShape" mc:Ignorable="w14 w15 w16se w16cid wp14">
+<w:document xmlns:ve="http://schemas.openxmlformats.org/markup-compatibility/2006" xmlns:o="urn:schemas-microsoft-com:office:office" xmlns:r="http://schemas.openxmlformats.org/officeDocument/2006/relationships" xmlns:m="http://schemas.openxmlformats.org/officeDocument/2006/math" xmlns:v="urn:schemas-microsoft-com:vml" xmlns:wp="http://schemas.openxmlformats.org/drawingml/2006/wordprocessingDrawing" xmlns:w10="urn:schemas-microsoft-com:office:word" xmlns:w="http://schemas.openxmlformats.org/wordprocessingml/2006/main" xmlns:wne="http://schemas.microsoft.com/office/word/2006/wordml">
   <w:body>
     <w:p>
       <w:pPr>
         <w:pStyle w:val="Title"/>
         <w:framePr w:w="0" w:hSpace="0" w:vSpace="0" w:wrap="auto" w:vAnchor="margin" w:hAnchor="text" w:xAlign="left" w:yAlign="inline"/>
+        <w:rPr>
+          <w:b/>
+          <w:sz w:val="28"/>
+          <w:szCs w:val="28"/>
+        </w:rPr>
+      </w:pPr>
+      <w:r>
         <w:rPr>
           <w:b/>
           <w:sz w:val="28"/>
           <w:szCs w:val="28"/>
           <w:lang w:val="en-GB"/>
         </w:rPr>
-      </w:pPr>
-      <w:r>
-        <w:rPr>
-          <w:b/>
-          <w:noProof/>
-          <w:sz w:val="28"/>
-          <w:szCs w:val="28"/>
-        </w:rPr>
-        <mc:AlternateContent>
-          <mc:Choice Requires="wps">
-            <w:drawing>
-              <wp:anchor distT="0" distB="0" distL="114300" distR="114300" simplePos="0" relativeHeight="251659264" behindDoc="0" locked="0" layoutInCell="1" allowOverlap="1">
-                <wp:simplePos x="0" y="0"/>
-                <wp:positionH relativeFrom="column">
-                  <wp:posOffset>4591050</wp:posOffset>
-                </wp:positionH>
-                <wp:positionV relativeFrom="paragraph">
-                  <wp:posOffset>62865</wp:posOffset>
-                </wp:positionV>
-                <wp:extent cx="2242820" cy="624205"/>
-                <wp:effectExtent l="9525" t="9525" r="5080" b="13970"/>
-                <wp:wrapNone/>
-                <wp:docPr id="3" name="Text Box 4"/>
-                <wp:cNvGraphicFramePr>
-                  <a:graphicFrameLocks xmlns:a="http://schemas.openxmlformats.org/drawingml/2006/main"/>
-                </wp:cNvGraphicFramePr>
-                <a:graphic xmlns:a="http://schemas.openxmlformats.org/drawingml/2006/main">
-                  <a:graphicData uri="http://schemas.microsoft.com/office/word/2010/wordprocessingShape">
-                    <wps:wsp>
-                      <wps:cNvSpPr txBox="1">
-                        <a:spLocks noChangeArrowheads="1"/>
-                      </wps:cNvSpPr>
-                      <wps:spPr bwMode="auto">
-                        <a:xfrm>
-                          <a:off x="0" y="0"/>
-                          <a:ext cx="2242820" cy="624205"/>
-                        </a:xfrm>
-                        <a:prstGeom prst="rect">
-                          <a:avLst/>
-                        </a:prstGeom>
-                        <a:solidFill>
-                          <a:srgbClr val="FFFFFF"/>
-                        </a:solidFill>
-                        <a:ln w="9525">
-                          <a:solidFill>
-                            <a:srgbClr val="000000"/>
-                          </a:solidFill>
-                          <a:miter lim="800000"/>
-                          <a:headEnd/>
-                          <a:tailEnd/>
-                        </a:ln>
-                      </wps:spPr>
-                      <wps:txbx>
-                        <w:txbxContent>
-                          <w:p>
-                            <w:pPr>
-                              <w:spacing w:after="0"/>
-                              <w:ind w:right="-36"/>
-                              <w:rPr>
-                                <w:rFonts w:ascii="Times New Roman" w:hAnsi="Times New Roman"/>
-                                <w:b/>
-                                <w:sz w:val="28"/>
-                                <w:szCs w:val="28"/>
-                              </w:rPr>
-                            </w:pPr>
-                            <w:r>
-                              <w:rPr>
-                                <w:rFonts w:ascii="Times New Roman" w:hAnsi="Times New Roman"/>
-                                <w:b/>
-                                <w:sz w:val="28"/>
-                                <w:szCs w:val="28"/>
-                              </w:rPr>
-                              <w:t xml:space="preserve">Paper ID: </w:t>
-                            </w:r>
-                          </w:p>
-                          <w:p>
-                            <w:pPr>
-                              <w:spacing w:after="0"/>
-                              <w:rPr>
-                                <w:rFonts w:ascii="Times New Roman" w:hAnsi="Times New Roman"/>
-                                <w:i/>
-                                <w:sz w:val="28"/>
-                                <w:szCs w:val="28"/>
-                              </w:rPr>
-                            </w:pPr>
-                            <w:r>
-                              <w:rPr>
-                                <w:rFonts w:ascii="Times New Roman" w:hAnsi="Times New Roman"/>
-                                <w:i/>
-                                <w:sz w:val="28"/>
-                                <w:szCs w:val="28"/>
-                              </w:rPr>
-                              <w:t>(</w:t>
-                            </w:r>
-                            <w:r>
-                              <w:rPr>
-                                <w:rFonts w:ascii="Times New Roman" w:hAnsi="Times New Roman"/>
-                                <w:i/>
-                                <w:sz w:val="24"/>
-                                <w:szCs w:val="24"/>
-                              </w:rPr>
-                              <w:t>Will be provided by organizers)</w:t>
-                            </w:r>
-                          </w:p>
-                        </w:txbxContent>
-                      </wps:txbx>
-                      <wps:bodyPr rot="0" vert="horz" wrap="square" lIns="91440" tIns="45720" rIns="91440" bIns="45720" anchor="t" anchorCtr="0" upright="1">
-                        <a:noAutofit/>
-                      </wps:bodyPr>
-                    </wps:wsp>
-                  </a:graphicData>
-                </a:graphic>
-                <wp14:sizeRelH relativeFrom="page">
-                  <wp14:pctWidth>0</wp14:pctWidth>
-                </wp14:sizeRelH>
-                <wp14:sizeRelV relativeFrom="page">
-                  <wp14:pctHeight>0</wp14:pctHeight>
-                </wp14:sizeRelV>
-              </wp:anchor>
-            </w:drawing>
-          </mc:Choice>
-          <mc:Fallback>
-            <w:pict>
-              <v:shapetype id="_x0000_t202" coordsize="21600,21600" o:spt="202" path="m,l,21600r21600,l21600,xe">
-                <v:stroke joinstyle="miter"/>
-                <v:path gradientshapeok="t" o:connecttype="rect"/>
-              </v:shapetype>
-              <v:shape id="Text Box 4" o:spid="_x0000_s1026" type="#_x0000_t202" style="position:absolute;left:0;text-align:left;margin-left:361.5pt;margin-top:4.95pt;width:176.6pt;height:49.15pt;z-index:251659264;visibility:visible;mso-wrap-style:square;mso-width-percent:0;mso-height-percent:0;mso-wrap-distance-left:9pt;mso-wrap-distance-top:0;mso-wrap-distance-right:9pt;mso-wrap-distance-bottom:0;mso-position-horizontal:absolute;mso-position-horizontal-relative:text;mso-position-vertical:absolute;mso-position-vertical-relative:text;mso-width-percent:0;mso-height-percent:0;mso-width-relative:page;mso-height-relative:page;v-text-anchor:top" o:gfxdata="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">
-                <v:textbox>
-                  <w:txbxContent>
-                    <w:p>
-                      <w:pPr>
-                        <w:spacing w:after="0"/>
-                        <w:ind w:right="-36"/>
-                        <w:rPr>
-                          <w:rFonts w:ascii="Times New Roman" w:hAnsi="Times New Roman"/>
-                          <w:b/>
-                          <w:sz w:val="28"/>
-                          <w:szCs w:val="28"/>
-                        </w:rPr>
-                      </w:pPr>
-                      <w:r>
-                        <w:rPr>
-                          <w:rFonts w:ascii="Times New Roman" w:hAnsi="Times New Roman"/>
-                          <w:b/>
-                          <w:sz w:val="28"/>
-                          <w:szCs w:val="28"/>
-                        </w:rPr>
-                        <w:t xml:space="preserve">Paper ID: </w:t>
-                      </w:r>
-                    </w:p>
-                    <w:p>
-                      <w:pPr>
-                        <w:spacing w:after="0"/>
-                        <w:rPr>
-                          <w:rFonts w:ascii="Times New Roman" w:hAnsi="Times New Roman"/>
-                          <w:i/>
-                          <w:sz w:val="28"/>
-                          <w:szCs w:val="28"/>
-                        </w:rPr>
-                      </w:pPr>
-                      <w:r>
-                        <w:rPr>
-                          <w:rFonts w:ascii="Times New Roman" w:hAnsi="Times New Roman"/>
-                          <w:i/>
-                          <w:sz w:val="28"/>
-                          <w:szCs w:val="28"/>
-                        </w:rPr>
-                        <w:t>(</w:t>
-                      </w:r>
-                      <w:r>
-                        <w:rPr>
-                          <w:rFonts w:ascii="Times New Roman" w:hAnsi="Times New Roman"/>
-                          <w:i/>
-                          <w:sz w:val="24"/>
-                          <w:szCs w:val="24"/>
-                        </w:rPr>
-                        <w:t>Will be provided by organizers)</w:t>
-                      </w:r>
-                    </w:p>
-                  </w:txbxContent>
-                </v:textbox>
-              </v:shape>
-            </w:pict>
-          </mc:Fallback>
-        </mc:AlternateContent>
-      </w:r>
-    </w:p>
-    <w:p>
-      <w:pPr>
-        <w:pStyle w:val="Title"/>
-        <w:framePr w:w="0" w:hSpace="0" w:vSpace="0" w:wrap="auto" w:vAnchor="margin" w:hAnchor="text" w:xAlign="left" w:yAlign="inline"/>
-        <w:rPr>
-          <w:b/>
-          <w:sz w:val="28"/>
-          <w:szCs w:val="28"/>
-        </w:rPr>
-      </w:pPr>
+        <w:t>T</w:t>
+      </w:r>
       <w:r>
         <w:rPr>
           <w:b/>
@@ -217,7 +28,7 @@
           <w:szCs w:val="28"/>
           <w:lang w:val="en-GB"/>
         </w:rPr>
-        <w:t>T</w:t>
+        <w:t>itle</w:t>
       </w:r>
       <w:r>
         <w:rPr>
@@ -226,7 +37,7 @@
           <w:szCs w:val="28"/>
           <w:lang w:val="en-GB"/>
         </w:rPr>
-        <w:t>itle</w:t>
+        <w:t xml:space="preserve"> </w:t>
       </w:r>
       <w:r>
         <w:rPr>
@@ -235,7 +46,7 @@
           <w:szCs w:val="28"/>
           <w:lang w:val="en-GB"/>
         </w:rPr>
-        <w:t xml:space="preserve"> </w:t>
+        <w:t>of</w:t>
       </w:r>
       <w:r>
         <w:rPr>
@@ -244,7 +55,7 @@
           <w:szCs w:val="28"/>
           <w:lang w:val="en-GB"/>
         </w:rPr>
-        <w:t>of</w:t>
+        <w:t xml:space="preserve"> R</w:t>
       </w:r>
       <w:r>
         <w:rPr>
@@ -253,7 +64,7 @@
           <w:szCs w:val="28"/>
           <w:lang w:val="en-GB"/>
         </w:rPr>
-        <w:t xml:space="preserve"> R</w:t>
+        <w:t>esearch</w:t>
       </w:r>
       <w:r>
         <w:rPr>
@@ -262,7 +73,7 @@
           <w:szCs w:val="28"/>
           <w:lang w:val="en-GB"/>
         </w:rPr>
-        <w:t>esearch</w:t>
+        <w:t xml:space="preserve"> </w:t>
       </w:r>
       <w:r>
         <w:rPr>
@@ -271,15 +82,6 @@
           <w:szCs w:val="28"/>
           <w:lang w:val="en-GB"/>
         </w:rPr>
-        <w:t xml:space="preserve"> </w:t>
-      </w:r>
-      <w:r>
-        <w:rPr>
-          <w:b/>
-          <w:sz w:val="28"/>
-          <w:szCs w:val="28"/>
-          <w:lang w:val="en-GB"/>
-        </w:rPr>
         <w:t>Paper</w:t>
       </w:r>
     </w:p>
@@ -435,30 +237,28 @@
           <w:sz w:val="18"/>
           <w:szCs w:val="18"/>
         </w:rPr>
-        <w:t>*</w:t>
-      </w:r>
-      <w:bookmarkStart w:id="0" w:name="_GoBack"/>
-      <w:bookmarkEnd w:id="0"/>
+        <w:t xml:space="preserve">* </w:t>
+      </w:r>
       <w:r>
         <w:rPr>
           <w:sz w:val="18"/>
           <w:szCs w:val="18"/>
         </w:rPr>
-        <w:t xml:space="preserve"> </w:t>
+        <w:t>Corresponding Autho</w:t>
       </w:r>
       <w:r>
         <w:rPr>
           <w:sz w:val="18"/>
           <w:szCs w:val="18"/>
         </w:rPr>
-        <w:t>Corresponding Autho</w:t>
+        <w:t>r</w:t>
       </w:r>
       <w:r>
         <w:rPr>
           <w:sz w:val="18"/>
           <w:szCs w:val="18"/>
         </w:rPr>
-        <w:t>r</w:t>
+        <w:t xml:space="preserve"> with ORCID ID</w:t>
       </w:r>
     </w:p>
     <w:p>
@@ -470,7 +270,6 @@
           <w:vertAlign w:val="superscript"/>
         </w:rPr>
       </w:pPr>
-      <w:proofErr w:type="gramStart"/>
       <w:r>
         <w:rPr>
           <w:szCs w:val="18"/>
@@ -490,6 +289,7 @@
         </w:rPr>
         <w:t>sliet.ac.in</w:t>
       </w:r>
+      <w:proofErr w:type="gramStart"/>
       <w:r>
         <w:rPr>
           <w:szCs w:val="18"/>
@@ -561,12 +361,8 @@
     </w:p>
     <w:p>
       <w:pPr>
-        <w:tabs>
-          <w:tab w:val="center" w:pos="4800"/>
-          <w:tab w:val="right" w:pos="9360"/>
-          <w:tab w:val="right" w:pos="9500"/>
-        </w:tabs>
-        <w:spacing w:after="0" w:line="240" w:lineRule="auto"/>
+        <w:spacing w:after="0"/>
+        <w:ind w:right="-36"/>
         <w:rPr>
           <w:rFonts w:ascii="Times New Roman" w:hAnsi="Times New Roman"/>
           <w:b/>
@@ -580,12 +376,39 @@
           <w:docGrid w:linePitch="360"/>
         </w:sectPr>
       </w:pPr>
-      <w:r>
+    </w:p>
+    <w:p>
+      <w:pPr>
+        <w:spacing w:after="0"/>
+        <w:ind w:right="-36"/>
         <w:rPr>
           <w:rFonts w:ascii="Times New Roman" w:hAnsi="Times New Roman"/>
           <w:b/>
         </w:rPr>
+        <w:sectPr>
+          <w:type w:val="continuous"/>
+          <w:pgSz w:w="12240" w:h="15840"/>
+          <w:pgMar w:top="1716" w:right="1440" w:bottom="1440" w:left="1440" w:header="360" w:footer="366" w:gutter="0"/>
+          <w:cols w:space="720"/>
+          <w:docGrid w:linePitch="360"/>
+        </w:sectPr>
+      </w:pPr>
+      <w:r>
+        <w:rPr>
+          <w:rFonts w:ascii="Times New Roman" w:hAnsi="Times New Roman"/>
+          <w:b/>
+        </w:rPr>
+        <w:lastRenderedPageBreak/>
         <w:t>Abstract</w:t>
+      </w:r>
+      <w:r>
+        <w:rPr>
+          <w:rFonts w:ascii="Times New Roman" w:hAnsi="Times New Roman"/>
+          <w:b/>
+          <w:sz w:val="28"/>
+          <w:szCs w:val="28"/>
+        </w:rPr>
+        <w:t xml:space="preserve"> </w:t>
       </w:r>
     </w:p>
     <w:p>
@@ -615,6 +438,7 @@
           <w:rFonts w:ascii="Times New Roman" w:hAnsi="Times New Roman"/>
         </w:rPr>
       </w:pPr>
+      <w:bookmarkStart w:id="1" w:name="_GoBack"/>
       <w:r>
         <w:rPr>
           <w:rFonts w:ascii="Times New Roman" w:hAnsi="Times New Roman"/>
@@ -625,31 +449,25 @@
         <w:rPr>
           <w:rFonts w:ascii="Times New Roman" w:hAnsi="Times New Roman"/>
         </w:rPr>
-        <w:t>a two</w:t>
-      </w:r>
-      <w:r>
-        <w:rPr>
-          <w:rFonts w:ascii="Times New Roman" w:hAnsi="Times New Roman"/>
-        </w:rPr>
-        <w:t xml:space="preserve">-page </w:t>
-      </w:r>
-      <w:r>
-        <w:rPr>
-          <w:rFonts w:ascii="Times New Roman" w:hAnsi="Times New Roman"/>
-        </w:rPr>
-        <w:t xml:space="preserve">extended </w:t>
-      </w:r>
-      <w:r>
-        <w:rPr>
-          <w:rFonts w:ascii="Times New Roman" w:hAnsi="Times New Roman"/>
-        </w:rPr>
-        <w:t>abstract. The abstract</w:t>
-      </w:r>
-      <w:r>
-        <w:rPr>
-          <w:rFonts w:ascii="Times New Roman" w:hAnsi="Times New Roman"/>
-        </w:rPr>
-        <w:t xml:space="preserve"> will be </w:t>
+        <w:t>the full paper</w:t>
+      </w:r>
+      <w:r>
+        <w:rPr>
+          <w:rFonts w:ascii="Times New Roman" w:hAnsi="Times New Roman"/>
+        </w:rPr>
+        <w:t xml:space="preserve">. The </w:t>
+      </w:r>
+      <w:r>
+        <w:rPr>
+          <w:rFonts w:ascii="Times New Roman" w:hAnsi="Times New Roman"/>
+        </w:rPr>
+        <w:t xml:space="preserve">Paper </w:t>
+      </w:r>
+      <w:r>
+        <w:rPr>
+          <w:rFonts w:ascii="Times New Roman" w:hAnsi="Times New Roman"/>
+        </w:rPr>
+        <w:t xml:space="preserve">will be </w:t>
       </w:r>
       <w:r>
         <w:rPr>
@@ -661,7 +479,49 @@
         <w:rPr>
           <w:rFonts w:ascii="Times New Roman" w:hAnsi="Times New Roman"/>
         </w:rPr>
-        <w:t>ed and based on the evaluation report, you are to submit the full paper as per the template given at</w:t>
+        <w:t xml:space="preserve">ed and based on the evaluation </w:t>
+      </w:r>
+      <w:r>
+        <w:rPr>
+          <w:rFonts w:ascii="Times New Roman" w:hAnsi="Times New Roman"/>
+        </w:rPr>
+        <w:t>report;</w:t>
+      </w:r>
+      <w:r>
+        <w:rPr>
+          <w:rFonts w:ascii="Times New Roman" w:hAnsi="Times New Roman"/>
+        </w:rPr>
+        <w:t xml:space="preserve"> you are to submit the </w:t>
+      </w:r>
+      <w:r>
+        <w:rPr>
+          <w:rFonts w:ascii="Times New Roman" w:hAnsi="Times New Roman"/>
+        </w:rPr>
+        <w:t xml:space="preserve">revised </w:t>
+      </w:r>
+      <w:r>
+        <w:rPr>
+          <w:rFonts w:ascii="Times New Roman" w:hAnsi="Times New Roman"/>
+        </w:rPr>
+        <w:t xml:space="preserve">full paper as per the </w:t>
+      </w:r>
+      <w:r>
+        <w:rPr>
+          <w:rFonts w:ascii="Times New Roman" w:hAnsi="Times New Roman"/>
+        </w:rPr>
+        <w:t xml:space="preserve">format and </w:t>
+      </w:r>
+      <w:r>
+        <w:rPr>
+          <w:rFonts w:ascii="Times New Roman" w:hAnsi="Times New Roman"/>
+        </w:rPr>
+        <w:t>schedule</w:t>
+      </w:r>
+      <w:r>
+        <w:rPr>
+          <w:rFonts w:ascii="Times New Roman" w:hAnsi="Times New Roman"/>
+        </w:rPr>
+        <w:t xml:space="preserve"> given at</w:t>
       </w:r>
       <w:r>
         <w:rPr>
@@ -673,25 +533,37 @@
         <w:rPr>
           <w:rFonts w:ascii="Times New Roman" w:hAnsi="Times New Roman"/>
         </w:rPr>
-        <w:t xml:space="preserve">. </w:t>
-      </w:r>
-      <w:r>
-        <w:rPr>
-          <w:rFonts w:ascii="Times New Roman" w:hAnsi="Times New Roman"/>
-        </w:rPr>
-        <w:t>Suitable track of the conference is to be written in the box provided.</w:t>
-      </w:r>
-      <w:r>
-        <w:rPr>
-          <w:rFonts w:ascii="Times New Roman" w:hAnsi="Times New Roman"/>
-        </w:rPr>
-        <w:t xml:space="preserve"> The extended abstract should be in </w:t>
-      </w:r>
-      <w:r>
-        <w:rPr>
-          <w:rFonts w:ascii="Times New Roman" w:hAnsi="Times New Roman"/>
-        </w:rPr>
-        <w:t xml:space="preserve">double column, </w:t>
+        <w:t>.</w:t>
+      </w:r>
+      <w:r>
+        <w:rPr>
+          <w:rFonts w:ascii="Times New Roman" w:hAnsi="Times New Roman"/>
+        </w:rPr>
+        <w:t xml:space="preserve"> The </w:t>
+      </w:r>
+      <w:r>
+        <w:rPr>
+          <w:rFonts w:ascii="Times New Roman" w:hAnsi="Times New Roman"/>
+        </w:rPr>
+        <w:t>manuscript</w:t>
+      </w:r>
+      <w:r>
+        <w:rPr>
+          <w:rFonts w:ascii="Times New Roman" w:hAnsi="Times New Roman"/>
+        </w:rPr>
+        <w:t xml:space="preserve"> should be in </w:t>
+      </w:r>
+      <w:r>
+        <w:rPr>
+          <w:rFonts w:ascii="Times New Roman" w:hAnsi="Times New Roman"/>
+        </w:rPr>
+        <w:t>single</w:t>
+      </w:r>
+      <w:r>
+        <w:rPr>
+          <w:rFonts w:ascii="Times New Roman" w:hAnsi="Times New Roman"/>
+        </w:rPr>
+        <w:t xml:space="preserve"> column, </w:t>
       </w:r>
       <w:r>
         <w:rPr>
@@ -718,6 +590,7 @@
         <w:tab/>
       </w:r>
     </w:p>
+    <w:bookmarkEnd w:id="1"/>
     <w:p>
       <w:pPr>
         <w:tabs>
@@ -992,19 +865,7 @@
         <w:rPr>
           <w:rFonts w:ascii="Times New Roman" w:hAnsi="Times New Roman"/>
         </w:rPr>
-        <w:t xml:space="preserve"> achieved</w:t>
-      </w:r>
-      <w:r>
-        <w:rPr>
-          <w:rFonts w:ascii="Times New Roman" w:hAnsi="Times New Roman"/>
-        </w:rPr>
-        <w:t xml:space="preserve"> in brief</w:t>
-      </w:r>
-      <w:r>
-        <w:rPr>
-          <w:rFonts w:ascii="Times New Roman" w:hAnsi="Times New Roman"/>
-        </w:rPr>
-        <w:t xml:space="preserve">. This </w:t>
+        <w:t xml:space="preserve"> achieved. This </w:t>
       </w:r>
       <w:r>
         <w:rPr>
@@ -1160,13 +1021,7 @@
         <w:rPr>
           <w:rFonts w:ascii="Times New Roman" w:hAnsi="Times New Roman"/>
         </w:rPr>
-        <w:t xml:space="preserve"> </w:t>
-      </w:r>
-      <w:r>
-        <w:rPr>
-          <w:rFonts w:ascii="Times New Roman" w:hAnsi="Times New Roman"/>
-        </w:rPr>
-        <w:t xml:space="preserve">through </w:t>
+        <w:t xml:space="preserve"> through </w:t>
       </w:r>
       <w:r>
         <w:rPr>
@@ -1264,8 +1119,8 @@
         </w:rPr>
         <w:t xml:space="preserve"> </w:t>
       </w:r>
-      <w:bookmarkStart w:id="3" w:name="GrindEQpgref5058f75e1"/>
-      <w:bookmarkEnd w:id="3"/>
+      <w:bookmarkStart w:id="2" w:name="GrindEQpgref5058f75e1"/>
+      <w:bookmarkEnd w:id="2"/>
       <w:r>
         <w:rPr>
           <w:rFonts w:ascii="Times New Roman" w:hAnsi="Times New Roman"/>
@@ -1507,7 +1362,7 @@
           <w:type w:val="continuous"/>
           <w:pgSz w:w="12240" w:h="15840"/>
           <w:pgMar w:top="1716" w:right="1440" w:bottom="1440" w:left="1440" w:header="360" w:footer="366" w:gutter="0"/>
-          <w:cols w:num="2" w:space="720"/>
+          <w:cols w:space="720"/>
           <w:docGrid w:linePitch="360"/>
         </w:sectPr>
       </w:pPr>
@@ -1532,7 +1387,7 @@
 </file>
 
 <file path=word/endnotes.xml><?xml version="1.0" encoding="utf-8"?>
-<w:endnotes xmlns:wpc="http://schemas.microsoft.com/office/word/2010/wordprocessingCanvas" xmlns:cx="http://schemas.microsoft.com/office/drawing/2014/chartex" xmlns:cx1="http://schemas.microsoft.com/office/drawing/2015/9/8/chartex" xmlns:cx2="http://schemas.microsoft.com/office/drawing/2015/10/21/chartex" xmlns:cx3="http://schemas.microsoft.com/office/drawing/2016/5/9/chartex" xmlns:cx4="http://schemas.microsoft.com/office/drawing/2016/5/10/chartex" xmlns:cx5="http://schemas.microsoft.com/office/drawing/2016/5/11/chartex" xmlns:cx6="http://schemas.microsoft.com/office/drawing/2016/5/12/chartex" xmlns:cx7="http://schemas.microsoft.com/office/drawing/2016/5/13/chartex" xmlns:cx8="http://schemas.microsoft.com/office/drawing/2016/5/14/chartex" xmlns:mc="http://schemas.openxmlformats.org/markup-compatibility/2006" xmlns:aink="http://schemas.microsoft.com/office/drawing/2016/ink" xmlns:am3d="http://schemas.microsoft.com/office/drawing/2017/model3d" xmlns:o="urn:schemas-microsoft-com:office:office" xmlns:r="http://schemas.openxmlformats.org/officeDocument/2006/relationships" xmlns:m="http://schemas.openxmlformats.org/officeDocument/2006/math" xmlns:v="urn:schemas-microsoft-com:vml" xmlns:wp14="http://schemas.microsoft.com/office/word/2010/wordprocessingDrawing" xmlns:wp="http://schemas.openxmlformats.org/drawingml/2006/wordprocessingDrawing" xmlns:w10="urn:schemas-microsoft-com:office:word" xmlns:w="http://schemas.openxmlformats.org/wordprocessingml/2006/main" xmlns:w14="http://schemas.microsoft.com/office/word/2010/wordml" xmlns:w15="http://schemas.microsoft.com/office/word/2012/wordml" xmlns:w16cid="http://schemas.microsoft.com/office/word/2016/wordml/cid" xmlns:w16se="http://schemas.microsoft.com/office/word/2015/wordml/symex" xmlns:wpg="http://schemas.microsoft.com/office/word/2010/wordprocessingGroup" xmlns:wpi="http://schemas.microsoft.com/office/word/2010/wordprocessingInk" xmlns:wne="http://schemas.microsoft.com/office/word/2006/wordml" xmlns:wps="http://schemas.microsoft.com/office/word/2010/wordprocessingShape" mc:Ignorable="w14 w15 w16se w16cid wp14">
+<w:endnotes xmlns:ve="http://schemas.openxmlformats.org/markup-compatibility/2006" xmlns:o="urn:schemas-microsoft-com:office:office" xmlns:r="http://schemas.openxmlformats.org/officeDocument/2006/relationships" xmlns:m="http://schemas.openxmlformats.org/officeDocument/2006/math" xmlns:v="urn:schemas-microsoft-com:vml" xmlns:wp="http://schemas.openxmlformats.org/drawingml/2006/wordprocessingDrawing" xmlns:w10="urn:schemas-microsoft-com:office:word" xmlns:w="http://schemas.openxmlformats.org/wordprocessingml/2006/main" xmlns:wne="http://schemas.microsoft.com/office/word/2006/wordml">
   <w:endnote w:type="separator" w:id="-1">
     <w:p>
       <w:pPr>
@@ -1557,7 +1412,7 @@
 </file>
 
 <file path=word/footer1.xml><?xml version="1.0" encoding="utf-8"?>
-<w:ftr xmlns:wpc="http://schemas.microsoft.com/office/word/2010/wordprocessingCanvas" xmlns:cx="http://schemas.microsoft.com/office/drawing/2014/chartex" xmlns:cx1="http://schemas.microsoft.com/office/drawing/2015/9/8/chartex" xmlns:cx2="http://schemas.microsoft.com/office/drawing/2015/10/21/chartex" xmlns:cx3="http://schemas.microsoft.com/office/drawing/2016/5/9/chartex" xmlns:cx4="http://schemas.microsoft.com/office/drawing/2016/5/10/chartex" xmlns:cx5="http://schemas.microsoft.com/office/drawing/2016/5/11/chartex" xmlns:cx6="http://schemas.microsoft.com/office/drawing/2016/5/12/chartex" xmlns:cx7="http://schemas.microsoft.com/office/drawing/2016/5/13/chartex" xmlns:cx8="http://schemas.microsoft.com/office/drawing/2016/5/14/chartex" xmlns:mc="http://schemas.openxmlformats.org/markup-compatibility/2006" xmlns:aink="http://schemas.microsoft.com/office/drawing/2016/ink" xmlns:am3d="http://schemas.microsoft.com/office/drawing/2017/model3d" xmlns:o="urn:schemas-microsoft-com:office:office" xmlns:r="http://schemas.openxmlformats.org/officeDocument/2006/relationships" xmlns:m="http://schemas.openxmlformats.org/officeDocument/2006/math" xmlns:v="urn:schemas-microsoft-com:vml" xmlns:wp14="http://schemas.microsoft.com/office/word/2010/wordprocessingDrawing" xmlns:wp="http://schemas.openxmlformats.org/drawingml/2006/wordprocessingDrawing" xmlns:w10="urn:schemas-microsoft-com:office:word" xmlns:w="http://schemas.openxmlformats.org/wordprocessingml/2006/main" xmlns:w14="http://schemas.microsoft.com/office/word/2010/wordml" xmlns:w15="http://schemas.microsoft.com/office/word/2012/wordml" xmlns:w16cid="http://schemas.microsoft.com/office/word/2016/wordml/cid" xmlns:w16se="http://schemas.microsoft.com/office/word/2015/wordml/symex" xmlns:wpg="http://schemas.microsoft.com/office/word/2010/wordprocessingGroup" xmlns:wpi="http://schemas.microsoft.com/office/word/2010/wordprocessingInk" xmlns:wne="http://schemas.microsoft.com/office/word/2006/wordml" xmlns:wps="http://schemas.microsoft.com/office/word/2010/wordprocessingShape" mc:Ignorable="w14 w15 w16se w16cid wp14">
+<w:ftr xmlns:ve="http://schemas.openxmlformats.org/markup-compatibility/2006" xmlns:o="urn:schemas-microsoft-com:office:office" xmlns:r="http://schemas.openxmlformats.org/officeDocument/2006/relationships" xmlns:m="http://schemas.openxmlformats.org/officeDocument/2006/math" xmlns:v="urn:schemas-microsoft-com:vml" xmlns:wp="http://schemas.openxmlformats.org/drawingml/2006/wordprocessingDrawing" xmlns:w10="urn:schemas-microsoft-com:office:word" xmlns:w="http://schemas.openxmlformats.org/wordprocessingml/2006/main" xmlns:wne="http://schemas.microsoft.com/office/word/2006/wordml">
   <w:sdt>
     <w:sdtPr>
       <w:id w:val="-298995216"/>
@@ -1673,7 +1528,7 @@
 </file>
 
 <file path=word/footnotes.xml><?xml version="1.0" encoding="utf-8"?>
-<w:footnotes xmlns:wpc="http://schemas.microsoft.com/office/word/2010/wordprocessingCanvas" xmlns:cx="http://schemas.microsoft.com/office/drawing/2014/chartex" xmlns:cx1="http://schemas.microsoft.com/office/drawing/2015/9/8/chartex" xmlns:cx2="http://schemas.microsoft.com/office/drawing/2015/10/21/chartex" xmlns:cx3="http://schemas.microsoft.com/office/drawing/2016/5/9/chartex" xmlns:cx4="http://schemas.microsoft.com/office/drawing/2016/5/10/chartex" xmlns:cx5="http://schemas.microsoft.com/office/drawing/2016/5/11/chartex" xmlns:cx6="http://schemas.microsoft.com/office/drawing/2016/5/12/chartex" xmlns:cx7="http://schemas.microsoft.com/office/drawing/2016/5/13/chartex" xmlns:cx8="http://schemas.microsoft.com/office/drawing/2016/5/14/chartex" xmlns:mc="http://schemas.openxmlformats.org/markup-compatibility/2006" xmlns:aink="http://schemas.microsoft.com/office/drawing/2016/ink" xmlns:am3d="http://schemas.microsoft.com/office/drawing/2017/model3d" xmlns:o="urn:schemas-microsoft-com:office:office" xmlns:r="http://schemas.openxmlformats.org/officeDocument/2006/relationships" xmlns:m="http://schemas.openxmlformats.org/officeDocument/2006/math" xmlns:v="urn:schemas-microsoft-com:vml" xmlns:wp14="http://schemas.microsoft.com/office/word/2010/wordprocessingDrawing" xmlns:wp="http://schemas.openxmlformats.org/drawingml/2006/wordprocessingDrawing" xmlns:w10="urn:schemas-microsoft-com:office:word" xmlns:w="http://schemas.openxmlformats.org/wordprocessingml/2006/main" xmlns:w14="http://schemas.microsoft.com/office/word/2010/wordml" xmlns:w15="http://schemas.microsoft.com/office/word/2012/wordml" xmlns:w16cid="http://schemas.microsoft.com/office/word/2016/wordml/cid" xmlns:w16se="http://schemas.microsoft.com/office/word/2015/wordml/symex" xmlns:wpg="http://schemas.microsoft.com/office/word/2010/wordprocessingGroup" xmlns:wpi="http://schemas.microsoft.com/office/word/2010/wordprocessingInk" xmlns:wne="http://schemas.microsoft.com/office/word/2006/wordml" xmlns:wps="http://schemas.microsoft.com/office/word/2010/wordprocessingShape" mc:Ignorable="w14 w15 w16se w16cid wp14">
+<w:footnotes xmlns:ve="http://schemas.openxmlformats.org/markup-compatibility/2006" xmlns:o="urn:schemas-microsoft-com:office:office" xmlns:r="http://schemas.openxmlformats.org/officeDocument/2006/relationships" xmlns:m="http://schemas.openxmlformats.org/officeDocument/2006/math" xmlns:v="urn:schemas-microsoft-com:vml" xmlns:wp="http://schemas.openxmlformats.org/drawingml/2006/wordprocessingDrawing" xmlns:w10="urn:schemas-microsoft-com:office:word" xmlns:w="http://schemas.openxmlformats.org/wordprocessingml/2006/main" xmlns:wne="http://schemas.microsoft.com/office/word/2006/wordml">
   <w:footnote w:type="separator" w:id="-1">
     <w:p>
       <w:pPr>
@@ -1698,7 +1553,7 @@
 </file>
 
 <file path=word/header1.xml><?xml version="1.0" encoding="utf-8"?>
-<w:hdr xmlns:wpc="http://schemas.microsoft.com/office/word/2010/wordprocessingCanvas" xmlns:cx="http://schemas.microsoft.com/office/drawing/2014/chartex" xmlns:cx1="http://schemas.microsoft.com/office/drawing/2015/9/8/chartex" xmlns:cx2="http://schemas.microsoft.com/office/drawing/2015/10/21/chartex" xmlns:cx3="http://schemas.microsoft.com/office/drawing/2016/5/9/chartex" xmlns:cx4="http://schemas.microsoft.com/office/drawing/2016/5/10/chartex" xmlns:cx5="http://schemas.microsoft.com/office/drawing/2016/5/11/chartex" xmlns:cx6="http://schemas.microsoft.com/office/drawing/2016/5/12/chartex" xmlns:cx7="http://schemas.microsoft.com/office/drawing/2016/5/13/chartex" xmlns:cx8="http://schemas.microsoft.com/office/drawing/2016/5/14/chartex" xmlns:mc="http://schemas.openxmlformats.org/markup-compatibility/2006" xmlns:aink="http://schemas.microsoft.com/office/drawing/2016/ink" xmlns:am3d="http://schemas.microsoft.com/office/drawing/2017/model3d" xmlns:o="urn:schemas-microsoft-com:office:office" xmlns:r="http://schemas.openxmlformats.org/officeDocument/2006/relationships" xmlns:m="http://schemas.openxmlformats.org/officeDocument/2006/math" xmlns:v="urn:schemas-microsoft-com:vml" xmlns:wp14="http://schemas.microsoft.com/office/word/2010/wordprocessingDrawing" xmlns:wp="http://schemas.openxmlformats.org/drawingml/2006/wordprocessingDrawing" xmlns:w10="urn:schemas-microsoft-com:office:word" xmlns:w="http://schemas.openxmlformats.org/wordprocessingml/2006/main" xmlns:w14="http://schemas.microsoft.com/office/word/2010/wordml" xmlns:w15="http://schemas.microsoft.com/office/word/2012/wordml" xmlns:w16cid="http://schemas.microsoft.com/office/word/2016/wordml/cid" xmlns:w16se="http://schemas.microsoft.com/office/word/2015/wordml/symex" xmlns:wpg="http://schemas.microsoft.com/office/word/2010/wordprocessingGroup" xmlns:wpi="http://schemas.microsoft.com/office/word/2010/wordprocessingInk" xmlns:wne="http://schemas.microsoft.com/office/word/2006/wordml" xmlns:wps="http://schemas.microsoft.com/office/word/2010/wordprocessingShape" mc:Ignorable="w14 w15 w16se w16cid wp14">
+<w:hdr xmlns:ve="http://schemas.openxmlformats.org/markup-compatibility/2006" xmlns:o="urn:schemas-microsoft-com:office:office" xmlns:r="http://schemas.openxmlformats.org/officeDocument/2006/relationships" xmlns:m="http://schemas.openxmlformats.org/officeDocument/2006/math" xmlns:v="urn:schemas-microsoft-com:vml" xmlns:wp="http://schemas.openxmlformats.org/drawingml/2006/wordprocessingDrawing" xmlns:w10="urn:schemas-microsoft-com:office:word" xmlns:w="http://schemas.openxmlformats.org/wordprocessingml/2006/main" xmlns:wne="http://schemas.microsoft.com/office/word/2006/wordml">
   <w:p>
     <w:pPr>
       <w:tabs>
@@ -1724,702 +1579,352 @@
         <w:szCs w:val="20"/>
         <w:lang w:val="en-AU" w:eastAsia="zh-TW"/>
       </w:rPr>
-      <mc:AlternateContent>
-        <mc:Choice Requires="wps">
-          <w:drawing>
-            <wp:anchor distT="0" distB="0" distL="114300" distR="114300" simplePos="0" relativeHeight="251656704" behindDoc="0" locked="0" layoutInCell="1" allowOverlap="1">
-              <wp:simplePos x="0" y="0"/>
-              <wp:positionH relativeFrom="column">
-                <wp:posOffset>-809625</wp:posOffset>
-              </wp:positionH>
-              <wp:positionV relativeFrom="paragraph">
-                <wp:posOffset>-152400</wp:posOffset>
-              </wp:positionV>
-              <wp:extent cx="6833235" cy="1120775"/>
-              <wp:effectExtent l="9525" t="9525" r="5715" b="12700"/>
-              <wp:wrapNone/>
-              <wp:docPr id="2" name="Text Box 4"/>
-              <wp:cNvGraphicFramePr>
-                <a:graphicFrameLocks xmlns:a="http://schemas.openxmlformats.org/drawingml/2006/main"/>
-              </wp:cNvGraphicFramePr>
-              <a:graphic xmlns:a="http://schemas.openxmlformats.org/drawingml/2006/main">
-                <a:graphicData uri="http://schemas.microsoft.com/office/word/2010/wordprocessingShape">
-                  <wps:wsp>
-                    <wps:cNvSpPr txBox="1">
-                      <a:spLocks noChangeArrowheads="1"/>
-                    </wps:cNvSpPr>
-                    <wps:spPr bwMode="auto">
-                      <a:xfrm>
-                        <a:off x="0" y="0"/>
-                        <a:ext cx="6833235" cy="1120775"/>
-                      </a:xfrm>
-                      <a:prstGeom prst="rect">
-                        <a:avLst/>
-                      </a:prstGeom>
-                      <a:solidFill>
-                        <a:srgbClr val="FFFFFF"/>
-                      </a:solidFill>
-                      <a:ln w="9525">
-                        <a:solidFill>
-                          <a:srgbClr val="FFFFFF"/>
-                        </a:solidFill>
-                        <a:miter lim="800000"/>
-                        <a:headEnd/>
-                        <a:tailEnd/>
-                      </a:ln>
-                    </wps:spPr>
-                    <wps:txbx>
-                      <w:txbxContent>
-                        <w:p>
-                          <w:pPr>
-                            <w:spacing w:after="0" w:line="240" w:lineRule="auto"/>
-                            <w:jc w:val="center"/>
-                            <w:rPr>
-                              <w:rFonts w:ascii="Times New Roman" w:hAnsi="Times New Roman"/>
-                              <w:b/>
-                              <w:color w:val="0070C0"/>
-                              <w:sz w:val="28"/>
-                              <w:szCs w:val="28"/>
-                            </w:rPr>
-                          </w:pPr>
-                          <w:bookmarkStart w:id="1" w:name="_Hlk21346334"/>
-                          <w:bookmarkEnd w:id="1"/>
-                          <w:r>
-                            <w:rPr>
-                              <w:rFonts w:ascii="Times New Roman" w:hAnsi="Times New Roman"/>
-                              <w:b/>
-                              <w:color w:val="0070C0"/>
-                              <w:sz w:val="27"/>
-                              <w:szCs w:val="27"/>
-                            </w:rPr>
-                            <w:t>International</w:t>
-                          </w:r>
-                          <w:r>
-                            <w:rPr>
-                              <w:rFonts w:ascii="Times New Roman" w:hAnsi="Times New Roman"/>
-                              <w:b/>
-                              <w:color w:val="0070C0"/>
-                              <w:sz w:val="27"/>
-                              <w:szCs w:val="27"/>
-                            </w:rPr>
-                            <w:t xml:space="preserve"> Conference</w:t>
-                          </w:r>
-                          <w:r>
-                            <w:rPr>
-                              <w:rFonts w:ascii="Times New Roman" w:hAnsi="Times New Roman"/>
-                              <w:b/>
-                              <w:color w:val="0070C0"/>
-                              <w:sz w:val="27"/>
-                              <w:szCs w:val="27"/>
-                            </w:rPr>
-                            <w:t xml:space="preserve"> on “Advances in Chemical, Food and Bioprocess Technology</w:t>
-                          </w:r>
-                          <w:r>
-                            <w:rPr>
-                              <w:rFonts w:ascii="Times New Roman" w:hAnsi="Times New Roman"/>
-                              <w:b/>
-                              <w:color w:val="0070C0"/>
-                              <w:sz w:val="28"/>
-                              <w:szCs w:val="28"/>
-                            </w:rPr>
-                            <w:t>” (ACFBT-2020)</w:t>
-                          </w:r>
-                        </w:p>
-                        <w:p>
-                          <w:pPr>
-                            <w:spacing w:after="0" w:line="240" w:lineRule="auto"/>
-                            <w:jc w:val="center"/>
-                            <w:rPr>
-                              <w:rFonts w:ascii="Times New Roman" w:hAnsi="Times New Roman"/>
-                              <w:b/>
-                              <w:color w:val="00B050"/>
-                              <w:sz w:val="28"/>
-                              <w:szCs w:val="28"/>
-                            </w:rPr>
-                          </w:pPr>
-                          <w:r>
-                            <w:rPr>
-                              <w:rFonts w:ascii="Times New Roman" w:eastAsia="SimSun" w:hAnsi="Times New Roman"/>
-                              <w:b/>
-                              <w:color w:val="FF0000"/>
-                              <w:sz w:val="28"/>
-                              <w:szCs w:val="28"/>
-                              <w:lang w:val="en-AU" w:eastAsia="ar-SA"/>
-                            </w:rPr>
-                            <w:t xml:space="preserve"> </w:t>
-                          </w:r>
-                          <w:r>
-                            <w:rPr>
-                              <w:rFonts w:ascii="Times New Roman" w:eastAsia="SimSun" w:hAnsi="Times New Roman"/>
-                              <w:b/>
-                              <w:color w:val="00B050"/>
-                              <w:sz w:val="28"/>
-                              <w:szCs w:val="28"/>
-                              <w:lang w:val="en-AU" w:eastAsia="ar-SA"/>
-                            </w:rPr>
-                            <w:t>(under Track-III,</w:t>
-                          </w:r>
-                          <w:r>
-                            <w:rPr>
-                              <w:rFonts w:ascii="Times New Roman" w:eastAsia="SimSun" w:hAnsi="Times New Roman"/>
-                              <w:b/>
-                              <w:color w:val="FF0000"/>
-                              <w:sz w:val="28"/>
-                              <w:szCs w:val="28"/>
-                              <w:lang w:val="en-AU" w:eastAsia="ar-SA"/>
-                            </w:rPr>
-                            <w:t xml:space="preserve"> </w:t>
-                          </w:r>
-                          <w:r>
-                            <w:rPr>
-                              <w:rFonts w:ascii="Times New Roman" w:eastAsia="SimSun" w:hAnsi="Times New Roman"/>
-                              <w:b/>
-                              <w:color w:val="00B050"/>
-                              <w:sz w:val="28"/>
-                              <w:szCs w:val="28"/>
-                              <w:lang w:val="en-AU" w:eastAsia="ar-SA"/>
-                            </w:rPr>
-                            <w:t>SLIET</w:t>
-                          </w:r>
-                          <w:r>
-                            <w:rPr>
-                              <w:rFonts w:ascii="Times New Roman" w:eastAsia="SimSun" w:hAnsi="Times New Roman"/>
-                              <w:b/>
-                              <w:color w:val="00B050"/>
-                              <w:sz w:val="28"/>
-                              <w:szCs w:val="28"/>
-                              <w:lang w:val="en-AU" w:eastAsia="ar-SA"/>
-                            </w:rPr>
-                            <w:t>-I-</w:t>
-                          </w:r>
-                          <w:r>
-                            <w:rPr>
-                              <w:rFonts w:ascii="Times New Roman" w:eastAsia="SimSun" w:hAnsi="Times New Roman"/>
-                              <w:b/>
-                              <w:color w:val="00B050"/>
-                              <w:sz w:val="28"/>
-                              <w:szCs w:val="28"/>
-                              <w:lang w:val="en-AU" w:eastAsia="ar-SA"/>
-                            </w:rPr>
-                            <w:t>CON</w:t>
-                          </w:r>
-                          <w:r>
-                            <w:rPr>
-                              <w:rFonts w:ascii="Times New Roman" w:eastAsia="SimSun" w:hAnsi="Times New Roman"/>
-                              <w:b/>
-                              <w:color w:val="00B050"/>
-                              <w:sz w:val="28"/>
-                              <w:szCs w:val="28"/>
-                              <w:lang w:val="en-AU" w:eastAsia="ar-SA"/>
-                            </w:rPr>
-                            <w:t>-</w:t>
-                          </w:r>
-                          <w:r>
-                            <w:rPr>
-                              <w:rFonts w:ascii="Times New Roman" w:eastAsia="SimSun" w:hAnsi="Times New Roman"/>
-                              <w:b/>
-                              <w:color w:val="00B050"/>
-                              <w:sz w:val="28"/>
-                              <w:szCs w:val="28"/>
-                              <w:lang w:val="en-AU" w:eastAsia="ar-SA"/>
-                            </w:rPr>
-                            <w:t>20</w:t>
-                          </w:r>
-                          <w:r>
-                            <w:rPr>
-                              <w:rFonts w:ascii="Times New Roman" w:eastAsia="SimSun" w:hAnsi="Times New Roman"/>
-                              <w:b/>
-                              <w:color w:val="00B050"/>
-                              <w:sz w:val="28"/>
-                              <w:szCs w:val="28"/>
-                              <w:lang w:val="en-AU" w:eastAsia="ar-SA"/>
-                            </w:rPr>
-                            <w:t>20</w:t>
-                          </w:r>
-                          <w:r>
-                            <w:rPr>
-                              <w:rFonts w:ascii="Times New Roman" w:eastAsia="SimSun" w:hAnsi="Times New Roman"/>
-                              <w:b/>
-                              <w:color w:val="00B050"/>
-                              <w:sz w:val="28"/>
-                              <w:szCs w:val="28"/>
-                              <w:lang w:val="en-AU" w:eastAsia="ar-SA"/>
-                            </w:rPr>
-                            <w:t>)</w:t>
-                          </w:r>
-                        </w:p>
-                        <w:p>
-                          <w:pPr>
-                            <w:autoSpaceDE w:val="0"/>
-                            <w:autoSpaceDN w:val="0"/>
-                            <w:adjustRightInd w:val="0"/>
-                            <w:spacing w:after="0" w:line="240" w:lineRule="auto"/>
-                            <w:jc w:val="center"/>
-                            <w:rPr>
-                              <w:rFonts w:ascii="Times New Roman" w:hAnsi="Times New Roman"/>
-                              <w:b/>
-                              <w:bCs/>
-                              <w:color w:val="00B050"/>
-                              <w:sz w:val="28"/>
-                              <w:szCs w:val="28"/>
-                            </w:rPr>
-                          </w:pPr>
-                          <w:r>
-                            <w:rPr>
-                              <w:rFonts w:ascii="Times New Roman" w:hAnsi="Times New Roman"/>
-                              <w:b/>
-                              <w:bCs/>
-                              <w:color w:val="00B050"/>
-                              <w:sz w:val="28"/>
-                              <w:szCs w:val="28"/>
-                            </w:rPr>
-                            <w:t>(</w:t>
-                          </w:r>
-                          <w:r>
-                            <w:rPr>
-                              <w:rFonts w:ascii="Times New Roman" w:hAnsi="Times New Roman"/>
-                              <w:b/>
-                              <w:bCs/>
-                              <w:color w:val="00B050"/>
-                              <w:sz w:val="28"/>
-                              <w:szCs w:val="28"/>
-                            </w:rPr>
-                            <w:t>February 26-29</w:t>
-                          </w:r>
-                          <w:r>
-                            <w:rPr>
-                              <w:rFonts w:ascii="Times New Roman" w:hAnsi="Times New Roman"/>
-                              <w:b/>
-                              <w:bCs/>
-                              <w:color w:val="00B050"/>
-                              <w:sz w:val="28"/>
-                              <w:szCs w:val="28"/>
-                            </w:rPr>
-                            <w:t>, 20</w:t>
-                          </w:r>
-                          <w:r>
-                            <w:rPr>
-                              <w:rFonts w:ascii="Times New Roman" w:hAnsi="Times New Roman"/>
-                              <w:b/>
-                              <w:bCs/>
-                              <w:color w:val="00B050"/>
-                              <w:sz w:val="28"/>
-                              <w:szCs w:val="28"/>
-                            </w:rPr>
-                            <w:t>20</w:t>
-                          </w:r>
-                          <w:r>
-                            <w:rPr>
-                              <w:rFonts w:ascii="Times New Roman" w:hAnsi="Times New Roman"/>
-                              <w:b/>
-                              <w:bCs/>
-                              <w:color w:val="00B050"/>
-                              <w:sz w:val="28"/>
-                              <w:szCs w:val="28"/>
-                            </w:rPr>
-                            <w:t>)</w:t>
-                          </w:r>
-                        </w:p>
-                        <w:p>
-                          <w:pPr>
-                            <w:autoSpaceDE w:val="0"/>
-                            <w:autoSpaceDN w:val="0"/>
-                            <w:adjustRightInd w:val="0"/>
-                            <w:spacing w:after="0" w:line="240" w:lineRule="auto"/>
-                            <w:jc w:val="center"/>
-                            <w:rPr>
-                              <w:rFonts w:ascii="Times New Roman" w:hAnsi="Times New Roman"/>
-                              <w:color w:val="FF0000"/>
-                              <w:sz w:val="28"/>
-                              <w:szCs w:val="28"/>
-                            </w:rPr>
-                          </w:pPr>
-                          <w:r>
-                            <w:rPr>
-                              <w:rFonts w:ascii="Times New Roman" w:hAnsi="Times New Roman"/>
-                              <w:b/>
-                              <w:color w:val="FF0000"/>
-                              <w:sz w:val="28"/>
-                              <w:szCs w:val="28"/>
-                            </w:rPr>
-                            <w:t xml:space="preserve">Sant </w:t>
-                          </w:r>
-                          <w:proofErr w:type="spellStart"/>
-                          <w:r>
-                            <w:rPr>
-                              <w:rFonts w:ascii="Times New Roman" w:hAnsi="Times New Roman"/>
-                              <w:b/>
-                              <w:color w:val="FF0000"/>
-                              <w:sz w:val="28"/>
-                              <w:szCs w:val="28"/>
-                            </w:rPr>
-                            <w:t>Longowal</w:t>
-                          </w:r>
-                          <w:proofErr w:type="spellEnd"/>
-                          <w:r>
-                            <w:rPr>
-                              <w:rFonts w:ascii="Times New Roman" w:hAnsi="Times New Roman"/>
-                              <w:b/>
-                              <w:color w:val="FF0000"/>
-                              <w:sz w:val="28"/>
-                              <w:szCs w:val="28"/>
-                            </w:rPr>
-                            <w:t xml:space="preserve"> Institute of Engineering and Technology, </w:t>
-                          </w:r>
-                          <w:proofErr w:type="spellStart"/>
-                          <w:r>
-                            <w:rPr>
-                              <w:rFonts w:ascii="Times New Roman" w:hAnsi="Times New Roman"/>
-                              <w:b/>
-                              <w:color w:val="FF0000"/>
-                              <w:sz w:val="28"/>
-                              <w:szCs w:val="28"/>
-                            </w:rPr>
-                            <w:t>Longowal</w:t>
-                          </w:r>
-                          <w:proofErr w:type="spellEnd"/>
-                        </w:p>
-                      </w:txbxContent>
-                    </wps:txbx>
-                    <wps:bodyPr rot="0" vert="horz" wrap="square" lIns="91440" tIns="45720" rIns="91440" bIns="45720" anchor="t" anchorCtr="0" upright="1">
-                      <a:noAutofit/>
-                    </wps:bodyPr>
-                  </wps:wsp>
-                </a:graphicData>
-              </a:graphic>
-              <wp14:sizeRelH relativeFrom="margin">
-                <wp14:pctWidth>0</wp14:pctWidth>
-              </wp14:sizeRelH>
-              <wp14:sizeRelV relativeFrom="margin">
-                <wp14:pctHeight>0</wp14:pctHeight>
-              </wp14:sizeRelV>
-            </wp:anchor>
-          </w:drawing>
-        </mc:Choice>
-        <mc:Fallback>
-          <w:pict>
-            <v:shapetype id="_x0000_t202" coordsize="21600,21600" o:spt="202" path="m,l,21600r21600,l21600,xe">
-              <v:stroke joinstyle="miter"/>
-              <v:path gradientshapeok="t" o:connecttype="rect"/>
-            </v:shapetype>
-            <v:shape id="_x0000_s1027" type="#_x0000_t202" style="position:absolute;margin-left:-63.75pt;margin-top:-12pt;width:538.05pt;height:88.25pt;z-index:251656704;visibility:visible;mso-wrap-style:square;mso-width-percent:0;mso-height-percent:0;mso-wrap-distance-left:9pt;mso-wrap-distance-top:0;mso-wrap-distance-right:9pt;mso-wrap-distance-bottom:0;mso-position-horizontal:absolute;mso-position-horizontal-relative:text;mso-position-vertical:absolute;mso-position-vertical-relative:text;mso-width-percent:0;mso-height-percent:0;mso-width-relative:margin;mso-height-relative:margin;v-text-anchor:top" o:gfxdata="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" strokecolor="white">
-              <v:textbox>
-                <w:txbxContent>
-                  <w:p>
-                    <w:pPr>
-                      <w:spacing w:after="0" w:line="240" w:lineRule="auto"/>
-                      <w:jc w:val="center"/>
-                      <w:rPr>
-                        <w:rFonts w:ascii="Times New Roman" w:hAnsi="Times New Roman"/>
-                        <w:b/>
-                        <w:color w:val="0070C0"/>
-                        <w:sz w:val="28"/>
-                        <w:szCs w:val="28"/>
-                      </w:rPr>
-                    </w:pPr>
-                    <w:bookmarkStart w:id="2" w:name="_Hlk21346334"/>
-                    <w:bookmarkEnd w:id="2"/>
-                    <w:r>
-                      <w:rPr>
-                        <w:rFonts w:ascii="Times New Roman" w:hAnsi="Times New Roman"/>
-                        <w:b/>
-                        <w:color w:val="0070C0"/>
-                        <w:sz w:val="27"/>
-                        <w:szCs w:val="27"/>
-                      </w:rPr>
-                      <w:t>International</w:t>
-                    </w:r>
-                    <w:r>
-                      <w:rPr>
-                        <w:rFonts w:ascii="Times New Roman" w:hAnsi="Times New Roman"/>
-                        <w:b/>
-                        <w:color w:val="0070C0"/>
-                        <w:sz w:val="27"/>
-                        <w:szCs w:val="27"/>
-                      </w:rPr>
-                      <w:t xml:space="preserve"> Conference</w:t>
-                    </w:r>
-                    <w:r>
-                      <w:rPr>
-                        <w:rFonts w:ascii="Times New Roman" w:hAnsi="Times New Roman"/>
-                        <w:b/>
-                        <w:color w:val="0070C0"/>
-                        <w:sz w:val="27"/>
-                        <w:szCs w:val="27"/>
-                      </w:rPr>
-                      <w:t xml:space="preserve"> on “Advances in Chemical, Food and Bioprocess Technology</w:t>
-                    </w:r>
-                    <w:r>
-                      <w:rPr>
-                        <w:rFonts w:ascii="Times New Roman" w:hAnsi="Times New Roman"/>
-                        <w:b/>
-                        <w:color w:val="0070C0"/>
-                        <w:sz w:val="28"/>
-                        <w:szCs w:val="28"/>
-                      </w:rPr>
-                      <w:t>” (ACFBT-2020)</w:t>
-                    </w:r>
-                  </w:p>
-                  <w:p>
-                    <w:pPr>
-                      <w:spacing w:after="0" w:line="240" w:lineRule="auto"/>
-                      <w:jc w:val="center"/>
-                      <w:rPr>
-                        <w:rFonts w:ascii="Times New Roman" w:hAnsi="Times New Roman"/>
-                        <w:b/>
-                        <w:color w:val="00B050"/>
-                        <w:sz w:val="28"/>
-                        <w:szCs w:val="28"/>
-                      </w:rPr>
-                    </w:pPr>
-                    <w:r>
-                      <w:rPr>
-                        <w:rFonts w:ascii="Times New Roman" w:eastAsia="SimSun" w:hAnsi="Times New Roman"/>
-                        <w:b/>
-                        <w:color w:val="FF0000"/>
-                        <w:sz w:val="28"/>
-                        <w:szCs w:val="28"/>
-                        <w:lang w:val="en-AU" w:eastAsia="ar-SA"/>
-                      </w:rPr>
-                      <w:t xml:space="preserve"> </w:t>
-                    </w:r>
-                    <w:r>
-                      <w:rPr>
-                        <w:rFonts w:ascii="Times New Roman" w:eastAsia="SimSun" w:hAnsi="Times New Roman"/>
-                        <w:b/>
-                        <w:color w:val="00B050"/>
-                        <w:sz w:val="28"/>
-                        <w:szCs w:val="28"/>
-                        <w:lang w:val="en-AU" w:eastAsia="ar-SA"/>
-                      </w:rPr>
-                      <w:t>(under Track-III,</w:t>
-                    </w:r>
-                    <w:r>
-                      <w:rPr>
-                        <w:rFonts w:ascii="Times New Roman" w:eastAsia="SimSun" w:hAnsi="Times New Roman"/>
-                        <w:b/>
-                        <w:color w:val="FF0000"/>
-                        <w:sz w:val="28"/>
-                        <w:szCs w:val="28"/>
-                        <w:lang w:val="en-AU" w:eastAsia="ar-SA"/>
-                      </w:rPr>
-                      <w:t xml:space="preserve"> </w:t>
-                    </w:r>
-                    <w:r>
-                      <w:rPr>
-                        <w:rFonts w:ascii="Times New Roman" w:eastAsia="SimSun" w:hAnsi="Times New Roman"/>
-                        <w:b/>
-                        <w:color w:val="00B050"/>
-                        <w:sz w:val="28"/>
-                        <w:szCs w:val="28"/>
-                        <w:lang w:val="en-AU" w:eastAsia="ar-SA"/>
-                      </w:rPr>
-                      <w:t>SLIET</w:t>
-                    </w:r>
-                    <w:r>
-                      <w:rPr>
-                        <w:rFonts w:ascii="Times New Roman" w:eastAsia="SimSun" w:hAnsi="Times New Roman"/>
-                        <w:b/>
-                        <w:color w:val="00B050"/>
-                        <w:sz w:val="28"/>
-                        <w:szCs w:val="28"/>
-                        <w:lang w:val="en-AU" w:eastAsia="ar-SA"/>
-                      </w:rPr>
-                      <w:t>-I-</w:t>
-                    </w:r>
-                    <w:r>
-                      <w:rPr>
-                        <w:rFonts w:ascii="Times New Roman" w:eastAsia="SimSun" w:hAnsi="Times New Roman"/>
-                        <w:b/>
-                        <w:color w:val="00B050"/>
-                        <w:sz w:val="28"/>
-                        <w:szCs w:val="28"/>
-                        <w:lang w:val="en-AU" w:eastAsia="ar-SA"/>
-                      </w:rPr>
-                      <w:t>CON</w:t>
-                    </w:r>
-                    <w:r>
-                      <w:rPr>
-                        <w:rFonts w:ascii="Times New Roman" w:eastAsia="SimSun" w:hAnsi="Times New Roman"/>
-                        <w:b/>
-                        <w:color w:val="00B050"/>
-                        <w:sz w:val="28"/>
-                        <w:szCs w:val="28"/>
-                        <w:lang w:val="en-AU" w:eastAsia="ar-SA"/>
-                      </w:rPr>
-                      <w:t>-</w:t>
-                    </w:r>
-                    <w:r>
-                      <w:rPr>
-                        <w:rFonts w:ascii="Times New Roman" w:eastAsia="SimSun" w:hAnsi="Times New Roman"/>
-                        <w:b/>
-                        <w:color w:val="00B050"/>
-                        <w:sz w:val="28"/>
-                        <w:szCs w:val="28"/>
-                        <w:lang w:val="en-AU" w:eastAsia="ar-SA"/>
-                      </w:rPr>
-                      <w:t>20</w:t>
-                    </w:r>
-                    <w:r>
-                      <w:rPr>
-                        <w:rFonts w:ascii="Times New Roman" w:eastAsia="SimSun" w:hAnsi="Times New Roman"/>
-                        <w:b/>
-                        <w:color w:val="00B050"/>
-                        <w:sz w:val="28"/>
-                        <w:szCs w:val="28"/>
-                        <w:lang w:val="en-AU" w:eastAsia="ar-SA"/>
-                      </w:rPr>
-                      <w:t>20</w:t>
-                    </w:r>
-                    <w:r>
-                      <w:rPr>
-                        <w:rFonts w:ascii="Times New Roman" w:eastAsia="SimSun" w:hAnsi="Times New Roman"/>
-                        <w:b/>
-                        <w:color w:val="00B050"/>
-                        <w:sz w:val="28"/>
-                        <w:szCs w:val="28"/>
-                        <w:lang w:val="en-AU" w:eastAsia="ar-SA"/>
-                      </w:rPr>
-                      <w:t>)</w:t>
-                    </w:r>
-                  </w:p>
-                  <w:p>
-                    <w:pPr>
-                      <w:autoSpaceDE w:val="0"/>
-                      <w:autoSpaceDN w:val="0"/>
-                      <w:adjustRightInd w:val="0"/>
-                      <w:spacing w:after="0" w:line="240" w:lineRule="auto"/>
-                      <w:jc w:val="center"/>
-                      <w:rPr>
-                        <w:rFonts w:ascii="Times New Roman" w:hAnsi="Times New Roman"/>
-                        <w:b/>
-                        <w:bCs/>
-                        <w:color w:val="00B050"/>
-                        <w:sz w:val="28"/>
-                        <w:szCs w:val="28"/>
-                      </w:rPr>
-                    </w:pPr>
-                    <w:r>
-                      <w:rPr>
-                        <w:rFonts w:ascii="Times New Roman" w:hAnsi="Times New Roman"/>
-                        <w:b/>
-                        <w:bCs/>
-                        <w:color w:val="00B050"/>
-                        <w:sz w:val="28"/>
-                        <w:szCs w:val="28"/>
-                      </w:rPr>
-                      <w:t>(</w:t>
-                    </w:r>
-                    <w:r>
-                      <w:rPr>
-                        <w:rFonts w:ascii="Times New Roman" w:hAnsi="Times New Roman"/>
-                        <w:b/>
-                        <w:bCs/>
-                        <w:color w:val="00B050"/>
-                        <w:sz w:val="28"/>
-                        <w:szCs w:val="28"/>
-                      </w:rPr>
-                      <w:t>February 26-29</w:t>
-                    </w:r>
-                    <w:r>
-                      <w:rPr>
-                        <w:rFonts w:ascii="Times New Roman" w:hAnsi="Times New Roman"/>
-                        <w:b/>
-                        <w:bCs/>
-                        <w:color w:val="00B050"/>
-                        <w:sz w:val="28"/>
-                        <w:szCs w:val="28"/>
-                      </w:rPr>
-                      <w:t>, 20</w:t>
-                    </w:r>
-                    <w:r>
-                      <w:rPr>
-                        <w:rFonts w:ascii="Times New Roman" w:hAnsi="Times New Roman"/>
-                        <w:b/>
-                        <w:bCs/>
-                        <w:color w:val="00B050"/>
-                        <w:sz w:val="28"/>
-                        <w:szCs w:val="28"/>
-                      </w:rPr>
-                      <w:t>20</w:t>
-                    </w:r>
-                    <w:r>
-                      <w:rPr>
-                        <w:rFonts w:ascii="Times New Roman" w:hAnsi="Times New Roman"/>
-                        <w:b/>
-                        <w:bCs/>
-                        <w:color w:val="00B050"/>
-                        <w:sz w:val="28"/>
-                        <w:szCs w:val="28"/>
-                      </w:rPr>
-                      <w:t>)</w:t>
-                    </w:r>
-                  </w:p>
-                  <w:p>
-                    <w:pPr>
-                      <w:autoSpaceDE w:val="0"/>
-                      <w:autoSpaceDN w:val="0"/>
-                      <w:adjustRightInd w:val="0"/>
-                      <w:spacing w:after="0" w:line="240" w:lineRule="auto"/>
-                      <w:jc w:val="center"/>
-                      <w:rPr>
-                        <w:rFonts w:ascii="Times New Roman" w:hAnsi="Times New Roman"/>
-                        <w:color w:val="FF0000"/>
-                        <w:sz w:val="28"/>
-                        <w:szCs w:val="28"/>
-                      </w:rPr>
-                    </w:pPr>
-                    <w:r>
-                      <w:rPr>
-                        <w:rFonts w:ascii="Times New Roman" w:hAnsi="Times New Roman"/>
-                        <w:b/>
-                        <w:color w:val="FF0000"/>
-                        <w:sz w:val="28"/>
-                        <w:szCs w:val="28"/>
-                      </w:rPr>
-                      <w:t xml:space="preserve">Sant </w:t>
-                    </w:r>
-                    <w:proofErr w:type="spellStart"/>
-                    <w:r>
-                      <w:rPr>
-                        <w:rFonts w:ascii="Times New Roman" w:hAnsi="Times New Roman"/>
-                        <w:b/>
-                        <w:color w:val="FF0000"/>
-                        <w:sz w:val="28"/>
-                        <w:szCs w:val="28"/>
-                      </w:rPr>
-                      <w:t>Longowal</w:t>
-                    </w:r>
-                    <w:proofErr w:type="spellEnd"/>
-                    <w:r>
-                      <w:rPr>
-                        <w:rFonts w:ascii="Times New Roman" w:hAnsi="Times New Roman"/>
-                        <w:b/>
-                        <w:color w:val="FF0000"/>
-                        <w:sz w:val="28"/>
-                        <w:szCs w:val="28"/>
-                      </w:rPr>
-                      <w:t xml:space="preserve"> Institute of Engineering and Technology, </w:t>
-                    </w:r>
-                    <w:proofErr w:type="spellStart"/>
-                    <w:r>
-                      <w:rPr>
-                        <w:rFonts w:ascii="Times New Roman" w:hAnsi="Times New Roman"/>
-                        <w:b/>
-                        <w:color w:val="FF0000"/>
-                        <w:sz w:val="28"/>
-                        <w:szCs w:val="28"/>
-                      </w:rPr>
-                      <w:t>Longowal</w:t>
-                    </w:r>
-                    <w:proofErr w:type="spellEnd"/>
-                  </w:p>
-                </w:txbxContent>
-              </v:textbox>
-            </v:shape>
-          </w:pict>
-        </mc:Fallback>
-      </mc:AlternateContent>
+      <w:pict>
+        <v:shapetype id="_x0000_t202" coordsize="21600,21600" o:spt="202" path="m,l,21600r21600,l21600,xe">
+          <v:stroke joinstyle="miter"/>
+          <v:path gradientshapeok="t" o:connecttype="rect"/>
+        </v:shapetype>
+        <v:shape id="Text Box 4" o:spid="_x0000_s4098" type="#_x0000_t202" style="position:absolute;margin-left:-43.5pt;margin-top:-16.5pt;width:546pt;height:85.5pt;z-index:-251659776;visibility:visible;mso-width-relative:margin;mso-height-relative:margin" o:gfxdata="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" strokecolor="white">
+          <v:textbox>
+            <w:txbxContent>
+              <w:p>
+                <w:pPr>
+                  <w:spacing w:after="0" w:line="240" w:lineRule="auto"/>
+                  <w:jc w:val="center"/>
+                  <w:rPr>
+                    <w:rFonts w:ascii="Times New Roman" w:hAnsi="Times New Roman"/>
+                    <w:b/>
+                    <w:color w:val="0070C0"/>
+                    <w:sz w:val="24"/>
+                    <w:szCs w:val="24"/>
+                  </w:rPr>
+                </w:pPr>
+                <w:bookmarkStart w:id="0" w:name="_Hlk21346334"/>
+                <w:bookmarkEnd w:id="0"/>
+                <w:r>
+                  <w:rPr>
+                    <w:rFonts w:ascii="Times New Roman" w:hAnsi="Times New Roman"/>
+                    <w:b/>
+                    <w:color w:val="0070C0"/>
+                    <w:sz w:val="24"/>
+                    <w:szCs w:val="24"/>
+                  </w:rPr>
+                  <w:t>International</w:t>
+                </w:r>
+                <w:r>
+                  <w:rPr>
+                    <w:rFonts w:ascii="Times New Roman" w:hAnsi="Times New Roman"/>
+                    <w:b/>
+                    <w:color w:val="0070C0"/>
+                    <w:sz w:val="24"/>
+                    <w:szCs w:val="24"/>
+                  </w:rPr>
+                  <w:t xml:space="preserve"> Conference</w:t>
+                </w:r>
+                <w:r>
+                  <w:rPr>
+                    <w:rFonts w:ascii="Times New Roman" w:hAnsi="Times New Roman"/>
+                    <w:b/>
+                    <w:color w:val="0070C0"/>
+                    <w:sz w:val="24"/>
+                    <w:szCs w:val="24"/>
+                  </w:rPr>
+                  <w:t xml:space="preserve"> on “Advances in Chemical, Food and Bioprocess Technology”</w:t>
+                </w:r>
+              </w:p>
+              <w:p>
+                <w:pPr>
+                  <w:spacing w:after="0" w:line="240" w:lineRule="auto"/>
+                  <w:jc w:val="center"/>
+                  <w:rPr>
+                    <w:rFonts w:ascii="Times New Roman" w:hAnsi="Times New Roman"/>
+                    <w:b/>
+                    <w:color w:val="0070C0"/>
+                    <w:sz w:val="24"/>
+                    <w:szCs w:val="24"/>
+                  </w:rPr>
+                </w:pPr>
+                <w:r>
+                  <w:rPr>
+                    <w:rFonts w:ascii="Times New Roman" w:hAnsi="Times New Roman"/>
+                    <w:b/>
+                    <w:color w:val="0070C0"/>
+                    <w:sz w:val="24"/>
+                    <w:szCs w:val="24"/>
+                  </w:rPr>
+                  <w:t>(ACFBT-2020)</w:t>
+                </w:r>
+              </w:p>
+              <w:p>
+                <w:pPr>
+                  <w:spacing w:after="0" w:line="240" w:lineRule="auto"/>
+                  <w:jc w:val="center"/>
+                  <w:rPr>
+                    <w:rFonts w:ascii="Times New Roman" w:hAnsi="Times New Roman"/>
+                    <w:b/>
+                    <w:color w:val="00B050"/>
+                    <w:sz w:val="20"/>
+                    <w:szCs w:val="20"/>
+                  </w:rPr>
+                </w:pPr>
+                <w:r>
+                  <w:rPr>
+                    <w:rFonts w:ascii="Times New Roman" w:eastAsia="SimSun" w:hAnsi="Times New Roman"/>
+                    <w:b/>
+                    <w:color w:val="00B050"/>
+                    <w:sz w:val="28"/>
+                    <w:szCs w:val="28"/>
+                    <w:lang w:val="en-AU" w:eastAsia="ar-SA"/>
+                  </w:rPr>
+                  <w:t>(</w:t>
+                </w:r>
+                <w:r>
+                  <w:rPr>
+                    <w:rFonts w:ascii="Times New Roman" w:eastAsia="SimSun" w:hAnsi="Times New Roman"/>
+                    <w:b/>
+                    <w:color w:val="00B050"/>
+                    <w:sz w:val="20"/>
+                    <w:szCs w:val="20"/>
+                    <w:lang w:val="en-AU" w:eastAsia="ar-SA"/>
+                  </w:rPr>
+                  <w:t>under Track-III,</w:t>
+                </w:r>
+                <w:r>
+                  <w:rPr>
+                    <w:rFonts w:ascii="Times New Roman" w:eastAsia="SimSun" w:hAnsi="Times New Roman"/>
+                    <w:b/>
+                    <w:color w:val="FF0000"/>
+                    <w:sz w:val="20"/>
+                    <w:szCs w:val="20"/>
+                    <w:lang w:val="en-AU" w:eastAsia="ar-SA"/>
+                  </w:rPr>
+                  <w:t xml:space="preserve"> </w:t>
+                </w:r>
+                <w:r>
+                  <w:rPr>
+                    <w:rFonts w:ascii="Times New Roman" w:eastAsia="SimSun" w:hAnsi="Times New Roman"/>
+                    <w:b/>
+                    <w:color w:val="00B050"/>
+                    <w:sz w:val="20"/>
+                    <w:szCs w:val="20"/>
+                    <w:lang w:val="en-AU" w:eastAsia="ar-SA"/>
+                  </w:rPr>
+                  <w:t>SLIET</w:t>
+                </w:r>
+                <w:r>
+                  <w:rPr>
+                    <w:rFonts w:ascii="Times New Roman" w:eastAsia="SimSun" w:hAnsi="Times New Roman"/>
+                    <w:b/>
+                    <w:color w:val="00B050"/>
+                    <w:sz w:val="20"/>
+                    <w:szCs w:val="20"/>
+                    <w:lang w:val="en-AU" w:eastAsia="ar-SA"/>
+                  </w:rPr>
+                  <w:t>-I-</w:t>
+                </w:r>
+                <w:r>
+                  <w:rPr>
+                    <w:rFonts w:ascii="Times New Roman" w:eastAsia="SimSun" w:hAnsi="Times New Roman"/>
+                    <w:b/>
+                    <w:color w:val="00B050"/>
+                    <w:sz w:val="20"/>
+                    <w:szCs w:val="20"/>
+                    <w:lang w:val="en-AU" w:eastAsia="ar-SA"/>
+                  </w:rPr>
+                  <w:t>CON</w:t>
+                </w:r>
+                <w:r>
+                  <w:rPr>
+                    <w:rFonts w:ascii="Times New Roman" w:eastAsia="SimSun" w:hAnsi="Times New Roman"/>
+                    <w:b/>
+                    <w:color w:val="00B050"/>
+                    <w:sz w:val="20"/>
+                    <w:szCs w:val="20"/>
+                    <w:lang w:val="en-AU" w:eastAsia="ar-SA"/>
+                  </w:rPr>
+                  <w:t>-</w:t>
+                </w:r>
+                <w:r>
+                  <w:rPr>
+                    <w:rFonts w:ascii="Times New Roman" w:eastAsia="SimSun" w:hAnsi="Times New Roman"/>
+                    <w:b/>
+                    <w:color w:val="00B050"/>
+                    <w:sz w:val="20"/>
+                    <w:szCs w:val="20"/>
+                    <w:lang w:val="en-AU" w:eastAsia="ar-SA"/>
+                  </w:rPr>
+                  <w:t>20</w:t>
+                </w:r>
+                <w:r>
+                  <w:rPr>
+                    <w:rFonts w:ascii="Times New Roman" w:eastAsia="SimSun" w:hAnsi="Times New Roman"/>
+                    <w:b/>
+                    <w:color w:val="00B050"/>
+                    <w:sz w:val="20"/>
+                    <w:szCs w:val="20"/>
+                    <w:lang w:val="en-AU" w:eastAsia="ar-SA"/>
+                  </w:rPr>
+                  <w:t>20</w:t>
+                </w:r>
+                <w:r>
+                  <w:rPr>
+                    <w:rFonts w:ascii="Times New Roman" w:eastAsia="SimSun" w:hAnsi="Times New Roman"/>
+                    <w:b/>
+                    <w:color w:val="00B050"/>
+                    <w:sz w:val="20"/>
+                    <w:szCs w:val="20"/>
+                    <w:lang w:val="en-AU" w:eastAsia="ar-SA"/>
+                  </w:rPr>
+                  <w:t>)</w:t>
+                </w:r>
+              </w:p>
+              <w:p>
+                <w:pPr>
+                  <w:autoSpaceDE w:val="0"/>
+                  <w:autoSpaceDN w:val="0"/>
+                  <w:adjustRightInd w:val="0"/>
+                  <w:spacing w:after="0" w:line="240" w:lineRule="auto"/>
+                  <w:jc w:val="center"/>
+                  <w:rPr>
+                    <w:rFonts w:ascii="Times New Roman" w:hAnsi="Times New Roman"/>
+                    <w:b/>
+                    <w:bCs/>
+                    <w:color w:val="00B050"/>
+                    <w:sz w:val="20"/>
+                    <w:szCs w:val="20"/>
+                  </w:rPr>
+                </w:pPr>
+                <w:r>
+                  <w:rPr>
+                    <w:rFonts w:ascii="Times New Roman" w:hAnsi="Times New Roman"/>
+                    <w:b/>
+                    <w:bCs/>
+                    <w:color w:val="00B050"/>
+                    <w:sz w:val="20"/>
+                    <w:szCs w:val="20"/>
+                  </w:rPr>
+                  <w:t>(</w:t>
+                </w:r>
+                <w:r>
+                  <w:rPr>
+                    <w:rFonts w:ascii="Times New Roman" w:hAnsi="Times New Roman"/>
+                    <w:b/>
+                    <w:bCs/>
+                    <w:color w:val="00B050"/>
+                    <w:sz w:val="20"/>
+                    <w:szCs w:val="20"/>
+                  </w:rPr>
+                  <w:t>February 26-29</w:t>
+                </w:r>
+                <w:r>
+                  <w:rPr>
+                    <w:rFonts w:ascii="Times New Roman" w:hAnsi="Times New Roman"/>
+                    <w:b/>
+                    <w:bCs/>
+                    <w:color w:val="00B050"/>
+                    <w:sz w:val="20"/>
+                    <w:szCs w:val="20"/>
+                  </w:rPr>
+                  <w:t>, 20</w:t>
+                </w:r>
+                <w:r>
+                  <w:rPr>
+                    <w:rFonts w:ascii="Times New Roman" w:hAnsi="Times New Roman"/>
+                    <w:b/>
+                    <w:bCs/>
+                    <w:color w:val="00B050"/>
+                    <w:sz w:val="20"/>
+                    <w:szCs w:val="20"/>
+                  </w:rPr>
+                  <w:t>20</w:t>
+                </w:r>
+                <w:r>
+                  <w:rPr>
+                    <w:rFonts w:ascii="Times New Roman" w:hAnsi="Times New Roman"/>
+                    <w:b/>
+                    <w:bCs/>
+                    <w:color w:val="00B050"/>
+                    <w:sz w:val="20"/>
+                    <w:szCs w:val="20"/>
+                  </w:rPr>
+                  <w:t>)</w:t>
+                </w:r>
+              </w:p>
+              <w:p>
+                <w:pPr>
+                  <w:autoSpaceDE w:val="0"/>
+                  <w:autoSpaceDN w:val="0"/>
+                  <w:adjustRightInd w:val="0"/>
+                  <w:spacing w:after="0" w:line="240" w:lineRule="auto"/>
+                  <w:jc w:val="center"/>
+                  <w:rPr>
+                    <w:rFonts w:ascii="Times New Roman" w:hAnsi="Times New Roman"/>
+                    <w:color w:val="FF0000"/>
+                    <w:sz w:val="28"/>
+                    <w:szCs w:val="28"/>
+                  </w:rPr>
+                </w:pPr>
+                <w:proofErr w:type="spellStart"/>
+                <w:r>
+                  <w:rPr>
+                    <w:rFonts w:ascii="Times New Roman" w:hAnsi="Times New Roman"/>
+                    <w:b/>
+                    <w:color w:val="FF0000"/>
+                    <w:sz w:val="28"/>
+                    <w:szCs w:val="28"/>
+                  </w:rPr>
+                  <w:t>Sant</w:t>
+                </w:r>
+                <w:proofErr w:type="spellEnd"/>
+                <w:r>
+                  <w:rPr>
+                    <w:rFonts w:ascii="Times New Roman" w:hAnsi="Times New Roman"/>
+                    <w:b/>
+                    <w:color w:val="FF0000"/>
+                    <w:sz w:val="28"/>
+                    <w:szCs w:val="28"/>
+                  </w:rPr>
+                  <w:t xml:space="preserve"> </w:t>
+                </w:r>
+                <w:proofErr w:type="spellStart"/>
+                <w:r>
+                  <w:rPr>
+                    <w:rFonts w:ascii="Times New Roman" w:hAnsi="Times New Roman"/>
+                    <w:b/>
+                    <w:color w:val="FF0000"/>
+                    <w:sz w:val="28"/>
+                    <w:szCs w:val="28"/>
+                  </w:rPr>
+                  <w:t>Longowal</w:t>
+                </w:r>
+                <w:proofErr w:type="spellEnd"/>
+                <w:r>
+                  <w:rPr>
+                    <w:rFonts w:ascii="Times New Roman" w:hAnsi="Times New Roman"/>
+                    <w:b/>
+                    <w:color w:val="FF0000"/>
+                    <w:sz w:val="28"/>
+                    <w:szCs w:val="28"/>
+                  </w:rPr>
+                  <w:t xml:space="preserve"> Institute of Engineering and Technology, </w:t>
+                </w:r>
+                <w:proofErr w:type="spellStart"/>
+                <w:r>
+                  <w:rPr>
+                    <w:rFonts w:ascii="Times New Roman" w:hAnsi="Times New Roman"/>
+                    <w:b/>
+                    <w:color w:val="FF0000"/>
+                    <w:sz w:val="28"/>
+                    <w:szCs w:val="28"/>
+                  </w:rPr>
+                  <w:t>Longowal</w:t>
+                </w:r>
+                <w:proofErr w:type="spellEnd"/>
+              </w:p>
+            </w:txbxContent>
+          </v:textbox>
+        </v:shape>
+      </w:pict>
     </w:r>
     <w:r>
       <w:rPr>
@@ -2428,189 +1933,125 @@
         <w:noProof/>
         <w:sz w:val="20"/>
         <w:szCs w:val="20"/>
-      </w:rPr>
-      <mc:AlternateContent>
-        <mc:Choice Requires="wps">
-          <w:drawing>
-            <wp:anchor distT="0" distB="0" distL="114300" distR="114300" simplePos="0" relativeHeight="251659776" behindDoc="0" locked="0" layoutInCell="1" allowOverlap="1">
-              <wp:simplePos x="0" y="0"/>
-              <wp:positionH relativeFrom="column">
-                <wp:posOffset>5740400</wp:posOffset>
-              </wp:positionH>
-              <wp:positionV relativeFrom="paragraph">
-                <wp:posOffset>-44450</wp:posOffset>
-              </wp:positionV>
-              <wp:extent cx="1089660" cy="895350"/>
-              <wp:effectExtent l="6350" t="12700" r="8890" b="6350"/>
-              <wp:wrapNone/>
-              <wp:docPr id="1" name="Text Box 6"/>
-              <wp:cNvGraphicFramePr>
-                <a:graphicFrameLocks xmlns:a="http://schemas.openxmlformats.org/drawingml/2006/main"/>
-              </wp:cNvGraphicFramePr>
-              <a:graphic xmlns:a="http://schemas.openxmlformats.org/drawingml/2006/main">
-                <a:graphicData uri="http://schemas.microsoft.com/office/word/2010/wordprocessingShape">
-                  <wps:wsp>
-                    <wps:cNvSpPr txBox="1">
-                      <a:spLocks noChangeArrowheads="1"/>
-                    </wps:cNvSpPr>
-                    <wps:spPr bwMode="auto">
-                      <a:xfrm>
-                        <a:off x="0" y="0"/>
-                        <a:ext cx="1089660" cy="895350"/>
-                      </a:xfrm>
-                      <a:prstGeom prst="rect">
-                        <a:avLst/>
-                      </a:prstGeom>
-                      <a:solidFill>
-                        <a:schemeClr val="bg1">
-                          <a:lumMod val="100000"/>
-                          <a:lumOff val="0"/>
-                        </a:schemeClr>
-                      </a:solidFill>
-                      <a:ln w="9525">
-                        <a:solidFill>
-                          <a:schemeClr val="bg1">
-                            <a:lumMod val="100000"/>
-                            <a:lumOff val="0"/>
-                          </a:schemeClr>
-                        </a:solidFill>
-                        <a:miter lim="800000"/>
-                        <a:headEnd/>
-                        <a:tailEnd/>
-                      </a:ln>
-                    </wps:spPr>
-                    <wps:txbx>
-                      <w:txbxContent>
-                        <w:p>
-                          <w:pPr>
-                            <w:ind w:right="-8"/>
-                          </w:pPr>
-                          <w:r>
-                            <w:rPr>
-                              <w:noProof/>
-                            </w:rPr>
-                            <w:drawing>
-                              <wp:inline distT="0" distB="0" distL="0" distR="0">
-                                <wp:extent cx="771525" cy="771525"/>
-                                <wp:effectExtent l="0" t="0" r="0" b="0"/>
-                                <wp:docPr id="25" name="Picture 25" descr="Blue"/>
-                                <wp:cNvGraphicFramePr/>
-                                <a:graphic xmlns:a="http://schemas.openxmlformats.org/drawingml/2006/main">
-                                  <a:graphicData uri="http://schemas.openxmlformats.org/drawingml/2006/picture">
-                                    <pic:pic xmlns:pic="http://schemas.openxmlformats.org/drawingml/2006/picture">
-                                      <pic:nvPicPr>
-                                        <pic:cNvPr id="4" name="Picture 2" descr="Blue"/>
-                                        <pic:cNvPicPr/>
-                                      </pic:nvPicPr>
-                                      <pic:blipFill>
-                                        <a:blip r:embed="rId1" cstate="print"/>
-                                        <a:srcRect/>
-                                        <a:stretch>
-                                          <a:fillRect/>
-                                        </a:stretch>
-                                      </pic:blipFill>
-                                      <pic:spPr bwMode="auto">
-                                        <a:xfrm>
-                                          <a:off x="0" y="0"/>
-                                          <a:ext cx="771525" cy="771525"/>
-                                        </a:xfrm>
-                                        <a:prstGeom prst="rect">
-                                          <a:avLst/>
-                                        </a:prstGeom>
-                                        <a:noFill/>
-                                        <a:ln w="9525">
-                                          <a:noFill/>
-                                          <a:miter lim="800000"/>
-                                          <a:headEnd/>
-                                          <a:tailEnd/>
-                                        </a:ln>
-                                      </pic:spPr>
-                                    </pic:pic>
-                                  </a:graphicData>
-                                </a:graphic>
-                              </wp:inline>
-                            </w:drawing>
-                          </w:r>
-                        </w:p>
-                      </w:txbxContent>
-                    </wps:txbx>
-                    <wps:bodyPr rot="0" vert="horz" wrap="square" lIns="91440" tIns="45720" rIns="91440" bIns="45720" anchor="t" anchorCtr="0" upright="1">
-                      <a:noAutofit/>
-                    </wps:bodyPr>
-                  </wps:wsp>
-                </a:graphicData>
-              </a:graphic>
-              <wp14:sizeRelH relativeFrom="page">
-                <wp14:pctWidth>0</wp14:pctWidth>
-              </wp14:sizeRelH>
-              <wp14:sizeRelV relativeFrom="page">
-                <wp14:pctHeight>0</wp14:pctHeight>
-              </wp14:sizeRelV>
-            </wp:anchor>
-          </w:drawing>
-        </mc:Choice>
-        <mc:Fallback>
-          <w:pict>
-            <v:shape id="Text Box 6" o:spid="_x0000_s1028" type="#_x0000_t202" style="position:absolute;margin-left:452pt;margin-top:-3.5pt;width:85.8pt;height:70.5pt;z-index:251659776;visibility:visible;mso-wrap-style:square;mso-width-percent:0;mso-height-percent:0;mso-wrap-distance-left:9pt;mso-wrap-distance-top:0;mso-wrap-distance-right:9pt;mso-wrap-distance-bottom:0;mso-position-horizontal:absolute;mso-position-horizontal-relative:text;mso-position-vertical:absolute;mso-position-vertical-relative:text;mso-width-percent:0;mso-height-percent:0;mso-width-relative:page;mso-height-relative:page;v-text-anchor:top" o:gfxdata="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" fillcolor="white [3212]" strokecolor="white [3212]">
-              <v:textbox>
-                <w:txbxContent>
-                  <w:p>
-                    <w:pPr>
-                      <w:ind w:right="-8"/>
-                    </w:pPr>
-                    <w:r>
-                      <w:rPr>
-                        <w:noProof/>
-                      </w:rPr>
-                      <w:drawing>
-                        <wp:inline distT="0" distB="0" distL="0" distR="0">
-                          <wp:extent cx="771525" cy="771525"/>
-                          <wp:effectExtent l="0" t="0" r="0" b="0"/>
-                          <wp:docPr id="25" name="Picture 25" descr="Blue"/>
-                          <wp:cNvGraphicFramePr/>
-                          <a:graphic xmlns:a="http://schemas.openxmlformats.org/drawingml/2006/main">
-                            <a:graphicData uri="http://schemas.openxmlformats.org/drawingml/2006/picture">
-                              <pic:pic xmlns:pic="http://schemas.openxmlformats.org/drawingml/2006/picture">
-                                <pic:nvPicPr>
-                                  <pic:cNvPr id="4" name="Picture 2" descr="Blue"/>
-                                  <pic:cNvPicPr/>
-                                </pic:nvPicPr>
-                                <pic:blipFill>
-                                  <a:blip r:embed="rId2" cstate="print"/>
-                                  <a:srcRect/>
-                                  <a:stretch>
-                                    <a:fillRect/>
-                                  </a:stretch>
-                                </pic:blipFill>
-                                <pic:spPr bwMode="auto">
-                                  <a:xfrm>
-                                    <a:off x="0" y="0"/>
-                                    <a:ext cx="771525" cy="771525"/>
-                                  </a:xfrm>
-                                  <a:prstGeom prst="rect">
-                                    <a:avLst/>
-                                  </a:prstGeom>
-                                  <a:noFill/>
-                                  <a:ln w="9525">
-                                    <a:noFill/>
-                                    <a:miter lim="800000"/>
-                                    <a:headEnd/>
-                                    <a:tailEnd/>
-                                  </a:ln>
-                                </pic:spPr>
-                              </pic:pic>
-                            </a:graphicData>
-                          </a:graphic>
-                        </wp:inline>
-                      </w:drawing>
-                    </w:r>
-                  </w:p>
-                </w:txbxContent>
-              </v:textbox>
-            </v:shape>
-          </w:pict>
-        </mc:Fallback>
-      </mc:AlternateContent>
+        <w:lang w:val="en-AU" w:eastAsia="ar-SA"/>
+      </w:rPr>
+      <w:pict>
+        <v:rect id="Rectangle 6" o:spid="_x0000_s4097" style="position:absolute;margin-left:-36.45pt;margin-top:11.9pt;width:102.85pt;height:27.35pt;z-index:251659264;visibility:visible;mso-width-relative:margin;mso-height-relative:margin;v-text-anchor:middle" o:gfxdata="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" fillcolor="white [3201]" strokecolor="black [3200]">
+          <v:textbox>
+            <w:txbxContent>
+              <w:p>
+                <w:pPr>
+                  <w:spacing w:after="0" w:line="240" w:lineRule="auto"/>
+                  <w:rPr>
+                    <w:b/>
+                    <w:bCs/>
+                    <w:sz w:val="14"/>
+                    <w:szCs w:val="14"/>
+                    <w:lang w:val="en-IN"/>
+                  </w:rPr>
+                </w:pPr>
+                <w:r>
+                  <w:rPr>
+                    <w:b/>
+                    <w:bCs/>
+                    <w:sz w:val="14"/>
+                    <w:szCs w:val="14"/>
+                    <w:lang w:val="en-IN"/>
+                  </w:rPr>
+                  <w:t>Paper ID:</w:t>
+                </w:r>
+              </w:p>
+              <w:p>
+                <w:pPr>
+                  <w:spacing w:after="0" w:line="240" w:lineRule="auto"/>
+                  <w:rPr>
+                    <w:sz w:val="14"/>
+                    <w:szCs w:val="14"/>
+                    <w:lang w:val="en-IN"/>
+                  </w:rPr>
+                </w:pPr>
+                <w:r>
+                  <w:rPr>
+                    <w:sz w:val="14"/>
+                    <w:szCs w:val="14"/>
+                    <w:lang w:val="en-IN"/>
+                  </w:rPr>
+                  <w:t>(to be provided by organisers</w:t>
+                </w:r>
+                <w:r>
+                  <w:rPr>
+                    <w:sz w:val="14"/>
+                    <w:szCs w:val="14"/>
+                    <w:lang w:val="en-IN"/>
+                  </w:rPr>
+                  <w:t>)</w:t>
+                </w:r>
+              </w:p>
+            </w:txbxContent>
+          </v:textbox>
+        </v:rect>
+      </w:pict>
+    </w:r>
+    <w:r>
+      <w:rPr>
+        <w:noProof/>
+      </w:rPr>
+      <w:drawing>
+        <wp:anchor distT="0" distB="0" distL="114300" distR="114300" simplePos="0" relativeHeight="251658240" behindDoc="0" locked="0" layoutInCell="1" allowOverlap="1">
+          <wp:simplePos x="0" y="0"/>
+          <wp:positionH relativeFrom="rightMargin">
+            <wp:posOffset>-160655</wp:posOffset>
+          </wp:positionH>
+          <wp:positionV relativeFrom="paragraph">
+            <wp:posOffset>-116139</wp:posOffset>
+          </wp:positionV>
+          <wp:extent cx="882982" cy="882939"/>
+          <wp:effectExtent l="0" t="0" r="0" b="0"/>
+          <wp:wrapNone/>
+          <wp:docPr id="5" name="Picture 5"/>
+          <wp:cNvGraphicFramePr>
+            <a:graphicFrameLocks xmlns:a="http://schemas.openxmlformats.org/drawingml/2006/main"/>
+          </wp:cNvGraphicFramePr>
+          <a:graphic xmlns:a="http://schemas.openxmlformats.org/drawingml/2006/main">
+            <a:graphicData uri="http://schemas.openxmlformats.org/drawingml/2006/picture">
+              <pic:pic xmlns:pic="http://schemas.openxmlformats.org/drawingml/2006/picture">
+                <pic:nvPicPr>
+                  <pic:cNvPr id="0" name="Picture 1"/>
+                  <pic:cNvPicPr preferRelativeResize="0">
+                    <a:picLocks noChangeAspect="1" noChangeArrowheads="1"/>
+                  </pic:cNvPicPr>
+                </pic:nvPicPr>
+                <pic:blipFill>
+                  <a:blip r:embed="rId1">
+                    <a:extLst>
+                      <a:ext uri="{28A0092B-C50C-407E-A947-70E740481C1C}">
+                        <a14:useLocalDpi xmlns="" xmlns:wpc="http://schemas.microsoft.com/office/word/2010/wordprocessingCanvas" xmlns:cx="http://schemas.microsoft.com/office/drawing/2014/chartex" xmlns:cx1="http://schemas.microsoft.com/office/drawing/2015/9/8/chartex" xmlns:cx2="http://schemas.microsoft.com/office/drawing/2015/10/21/chartex" xmlns:cx3="http://schemas.microsoft.com/office/drawing/2016/5/9/chartex" xmlns:cx4="http://schemas.microsoft.com/office/drawing/2016/5/10/chartex" xmlns:cx5="http://schemas.microsoft.com/office/drawing/2016/5/11/chartex" xmlns:cx6="http://schemas.microsoft.com/office/drawing/2016/5/12/chartex" xmlns:cx7="http://schemas.microsoft.com/office/drawing/2016/5/13/chartex" xmlns:cx8="http://schemas.microsoft.com/office/drawing/2016/5/14/chartex" xmlns:mc="http://schemas.openxmlformats.org/markup-compatibility/2006" xmlns:aink="http://schemas.microsoft.com/office/drawing/2016/ink" xmlns:am3d="http://schemas.microsoft.com/office/drawing/2017/model3d" xmlns:o="urn:schemas-microsoft-com:office:office" xmlns:v="urn:schemas-microsoft-com:vml" xmlns:wp14="http://schemas.microsoft.com/office/word/2010/wordprocessingDrawing" xmlns:w10="urn:schemas-microsoft-com:office:word" xmlns:w="http://schemas.openxmlformats.org/wordprocessingml/2006/main" xmlns:w14="http://schemas.microsoft.com/office/word/2010/wordml" xmlns:w15="http://schemas.microsoft.com/office/word/2012/wordml" xmlns:w16cid="http://schemas.microsoft.com/office/word/2016/wordml/cid" xmlns:w16se="http://schemas.microsoft.com/office/word/2015/wordml/symex" xmlns:wpg="http://schemas.microsoft.com/office/word/2010/wordprocessingGroup" xmlns:wpi="http://schemas.microsoft.com/office/word/2010/wordprocessingInk" xmlns:wps="http://schemas.microsoft.com/office/word/2010/wordprocessingShape" xmlns:a14="http://schemas.microsoft.com/office/drawing/2010/main" val="0"/>
+                      </a:ext>
+                    </a:extLst>
+                  </a:blip>
+                  <a:srcRect/>
+                  <a:stretch>
+                    <a:fillRect/>
+                  </a:stretch>
+                </pic:blipFill>
+                <pic:spPr bwMode="auto">
+                  <a:xfrm>
+                    <a:off x="0" y="0"/>
+                    <a:ext cx="882982" cy="882939"/>
+                  </a:xfrm>
+                  <a:prstGeom prst="rect">
+                    <a:avLst/>
+                  </a:prstGeom>
+                  <a:noFill/>
+                  <a:ln>
+                    <a:noFill/>
+                  </a:ln>
+                </pic:spPr>
+              </pic:pic>
+            </a:graphicData>
+          </a:graphic>
+        </wp:anchor>
+      </w:drawing>
     </w:r>
     <w:r>
       <w:rPr>
@@ -2626,12 +2067,14 @@
   <w:p>
     <w:pPr>
       <w:tabs>
+        <w:tab w:val="left" w:pos="240"/>
         <w:tab w:val="center" w:pos="4680"/>
         <w:tab w:val="right" w:pos="9360"/>
       </w:tabs>
       <w:suppressAutoHyphens/>
       <w:spacing w:after="100" w:line="240" w:lineRule="auto"/>
-      <w:jc w:val="center"/>
+    </w:pPr>
+    <w:r>
       <w:rPr>
         <w:rFonts w:ascii="Times New Roman" w:eastAsia="SimSun" w:hAnsi="Times New Roman"/>
         <w:b/>
@@ -2639,14 +2082,16 @@
         <w:szCs w:val="20"/>
         <w:lang w:val="en-AU" w:eastAsia="ar-SA"/>
       </w:rPr>
-    </w:pPr>
+      <w:tab/>
+      <w:t xml:space="preserve"> </w:t>
+    </w:r>
   </w:p>
 </w:hdr>
 </file>
 
 <file path=word/numbering.xml><?xml version="1.0" encoding="utf-8"?>
-<w:numbering xmlns:wpc="http://schemas.microsoft.com/office/word/2010/wordprocessingCanvas" xmlns:cx="http://schemas.microsoft.com/office/drawing/2014/chartex" xmlns:cx1="http://schemas.microsoft.com/office/drawing/2015/9/8/chartex" xmlns:cx2="http://schemas.microsoft.com/office/drawing/2015/10/21/chartex" xmlns:cx3="http://schemas.microsoft.com/office/drawing/2016/5/9/chartex" xmlns:cx4="http://schemas.microsoft.com/office/drawing/2016/5/10/chartex" xmlns:cx5="http://schemas.microsoft.com/office/drawing/2016/5/11/chartex" xmlns:cx6="http://schemas.microsoft.com/office/drawing/2016/5/12/chartex" xmlns:cx7="http://schemas.microsoft.com/office/drawing/2016/5/13/chartex" xmlns:cx8="http://schemas.microsoft.com/office/drawing/2016/5/14/chartex" xmlns:mc="http://schemas.openxmlformats.org/markup-compatibility/2006" xmlns:aink="http://schemas.microsoft.com/office/drawing/2016/ink" xmlns:am3d="http://schemas.microsoft.com/office/drawing/2017/model3d" xmlns:o="urn:schemas-microsoft-com:office:office" xmlns:r="http://schemas.openxmlformats.org/officeDocument/2006/relationships" xmlns:m="http://schemas.openxmlformats.org/officeDocument/2006/math" xmlns:v="urn:schemas-microsoft-com:vml" xmlns:wp14="http://schemas.microsoft.com/office/word/2010/wordprocessingDrawing" xmlns:wp="http://schemas.openxmlformats.org/drawingml/2006/wordprocessingDrawing" xmlns:w10="urn:schemas-microsoft-com:office:word" xmlns:w="http://schemas.openxmlformats.org/wordprocessingml/2006/main" xmlns:w14="http://schemas.microsoft.com/office/word/2010/wordml" xmlns:w15="http://schemas.microsoft.com/office/word/2012/wordml" xmlns:w16cid="http://schemas.microsoft.com/office/word/2016/wordml/cid" xmlns:w16se="http://schemas.microsoft.com/office/word/2015/wordml/symex" xmlns:wpg="http://schemas.microsoft.com/office/word/2010/wordprocessingGroup" xmlns:wpi="http://schemas.microsoft.com/office/word/2010/wordprocessingInk" xmlns:wne="http://schemas.microsoft.com/office/word/2006/wordml" xmlns:wps="http://schemas.microsoft.com/office/word/2010/wordprocessingShape" mc:Ignorable="w14 w15 w16se w16cid wp14">
-  <w:abstractNum w:abstractNumId="0" w15:restartNumberingAfterBreak="0">
+<w:numbering xmlns:ve="http://schemas.openxmlformats.org/markup-compatibility/2006" xmlns:o="urn:schemas-microsoft-com:office:office" xmlns:r="http://schemas.openxmlformats.org/officeDocument/2006/relationships" xmlns:m="http://schemas.openxmlformats.org/officeDocument/2006/math" xmlns:v="urn:schemas-microsoft-com:vml" xmlns:wp="http://schemas.openxmlformats.org/drawingml/2006/wordprocessingDrawing" xmlns:w10="urn:schemas-microsoft-com:office:word" xmlns:w="http://schemas.openxmlformats.org/wordprocessingml/2006/main" xmlns:wne="http://schemas.microsoft.com/office/word/2006/wordml">
+  <w:abstractNum w:abstractNumId="0">
     <w:nsid w:val="FFFFFFFB"/>
     <w:multiLevelType w:val="multilevel"/>
     <w:tmpl w:val="2E085744"/>
@@ -2741,7 +2186,7 @@
       </w:pPr>
     </w:lvl>
   </w:abstractNum>
-  <w:abstractNum w:abstractNumId="1" w15:restartNumberingAfterBreak="0">
+  <w:abstractNum w:abstractNumId="1">
     <w:nsid w:val="023E2E4D"/>
     <w:multiLevelType w:val="multilevel"/>
     <w:tmpl w:val="129C5206"/>
@@ -2776,14 +2221,6 @@
         <w:u w:val="none"/>
         <w:vertAlign w:val="baseline"/>
         <w:em w:val="none"/>
-        <w14:shadow w14:blurRad="0" w14:dist="0" w14:dir="0" w14:sx="0" w14:sy="0" w14:kx="0" w14:ky="0" w14:algn="none">
-          <w14:srgbClr w14:val="000000"/>
-        </w14:shadow>
-        <w14:textOutline w14:w="0" w14:cap="rnd" w14:cmpd="sng" w14:algn="ctr">
-          <w14:noFill/>
-          <w14:prstDash w14:val="solid"/>
-          <w14:bevel/>
-        </w14:textOutline>
       </w:rPr>
     </w:lvl>
     <w:lvl w:ilvl="1">
@@ -2910,7 +2347,7 @@
       </w:rPr>
     </w:lvl>
   </w:abstractNum>
-  <w:abstractNum w:abstractNumId="2" w15:restartNumberingAfterBreak="0">
+  <w:abstractNum w:abstractNumId="2">
     <w:nsid w:val="03A62262"/>
     <w:multiLevelType w:val="multilevel"/>
     <w:tmpl w:val="890408E0"/>
@@ -3026,7 +2463,7 @@
       </w:pPr>
     </w:lvl>
   </w:abstractNum>
-  <w:abstractNum w:abstractNumId="3" w15:restartNumberingAfterBreak="0">
+  <w:abstractNum w:abstractNumId="3">
     <w:nsid w:val="0BDB024A"/>
     <w:multiLevelType w:val="hybridMultilevel"/>
     <w:tmpl w:val="852EAF70"/>
@@ -3143,13 +2580,13 @@
       </w:pPr>
     </w:lvl>
   </w:abstractNum>
-  <w:abstractNum w:abstractNumId="4" w15:restartNumberingAfterBreak="0">
+  <w:abstractNum w:abstractNumId="4">
     <w:nsid w:val="328273D7"/>
     <w:multiLevelType w:val="multilevel"/>
     <w:tmpl w:val="9C8E938C"/>
     <w:numStyleLink w:val="IEEEBullet1"/>
   </w:abstractNum>
-  <w:abstractNum w:abstractNumId="5" w15:restartNumberingAfterBreak="0">
+  <w:abstractNum w:abstractNumId="5">
     <w:nsid w:val="3CD44333"/>
     <w:multiLevelType w:val="hybridMultilevel"/>
     <w:tmpl w:val="B194EFDA"/>
@@ -3240,7 +2677,7 @@
       </w:pPr>
     </w:lvl>
   </w:abstractNum>
-  <w:abstractNum w:abstractNumId="6" w15:restartNumberingAfterBreak="0">
+  <w:abstractNum w:abstractNumId="6">
     <w:nsid w:val="4A6A0670"/>
     <w:multiLevelType w:val="multilevel"/>
     <w:tmpl w:val="9C8E938C"/>
@@ -3385,7 +2822,7 @@
       </w:rPr>
     </w:lvl>
   </w:abstractNum>
-  <w:abstractNum w:abstractNumId="7" w15:restartNumberingAfterBreak="0">
+  <w:abstractNum w:abstractNumId="7">
     <w:nsid w:val="50232215"/>
     <w:multiLevelType w:val="multilevel"/>
     <w:tmpl w:val="7A3A6C54"/>
@@ -3420,14 +2857,6 @@
         <w:u w:val="none"/>
         <w:vertAlign w:val="baseline"/>
         <w:em w:val="none"/>
-        <w14:shadow w14:blurRad="0" w14:dist="0" w14:dir="0" w14:sx="0" w14:sy="0" w14:kx="0" w14:ky="0" w14:algn="none">
-          <w14:srgbClr w14:val="000000"/>
-        </w14:shadow>
-        <w14:textOutline w14:w="0" w14:cap="rnd" w14:cmpd="sng" w14:algn="ctr">
-          <w14:noFill/>
-          <w14:prstDash w14:val="solid"/>
-          <w14:bevel/>
-        </w14:textOutline>
       </w:rPr>
     </w:lvl>
     <w:lvl w:ilvl="1">
@@ -3554,7 +2983,7 @@
       </w:rPr>
     </w:lvl>
   </w:abstractNum>
-  <w:abstractNum w:abstractNumId="8" w15:restartNumberingAfterBreak="0">
+  <w:abstractNum w:abstractNumId="8">
     <w:nsid w:val="57FCC7E4"/>
     <w:multiLevelType w:val="multilevel"/>
     <w:tmpl w:val="57FCC7E4"/>
@@ -3641,7 +3070,7 @@
       </w:pPr>
     </w:lvl>
   </w:abstractNum>
-  <w:abstractNum w:abstractNumId="9" w15:restartNumberingAfterBreak="0">
+  <w:abstractNum w:abstractNumId="9">
     <w:nsid w:val="629003D4"/>
     <w:multiLevelType w:val="hybridMultilevel"/>
     <w:tmpl w:val="60FAAF5E"/>
@@ -3732,7 +3161,7 @@
       </w:pPr>
     </w:lvl>
   </w:abstractNum>
-  <w:abstractNum w:abstractNumId="10" w15:restartNumberingAfterBreak="0">
+  <w:abstractNum w:abstractNumId="10">
     <w:nsid w:val="67770B59"/>
     <w:multiLevelType w:val="hybridMultilevel"/>
     <w:tmpl w:val="48C03DAA"/>
@@ -3848,7 +3277,7 @@
       </w:pPr>
     </w:lvl>
   </w:abstractNum>
-  <w:abstractNum w:abstractNumId="11" w15:restartNumberingAfterBreak="0">
+  <w:abstractNum w:abstractNumId="11">
     <w:nsid w:val="6A7F4B21"/>
     <w:multiLevelType w:val="multilevel"/>
     <w:tmpl w:val="9C62DC70"/>
@@ -3987,7 +3416,7 @@
       </w:rPr>
     </w:lvl>
   </w:abstractNum>
-  <w:abstractNum w:abstractNumId="12" w15:restartNumberingAfterBreak="0">
+  <w:abstractNum w:abstractNumId="12">
     <w:nsid w:val="6F1D6A21"/>
     <w:multiLevelType w:val="singleLevel"/>
     <w:tmpl w:val="A100F9DC"/>
@@ -4082,7 +3511,7 @@
 </file>
 
 <file path=word/styles.xml><?xml version="1.0" encoding="utf-8"?>
-<w:styles xmlns:mc="http://schemas.openxmlformats.org/markup-compatibility/2006" xmlns:r="http://schemas.openxmlformats.org/officeDocument/2006/relationships" xmlns:w="http://schemas.openxmlformats.org/wordprocessingml/2006/main" xmlns:w14="http://schemas.microsoft.com/office/word/2010/wordml" xmlns:w15="http://schemas.microsoft.com/office/word/2012/wordml" xmlns:w16cid="http://schemas.microsoft.com/office/word/2016/wordml/cid" xmlns:w16se="http://schemas.microsoft.com/office/word/2015/wordml/symex" mc:Ignorable="w14 w15 w16se w16cid">
+<w:styles xmlns:r="http://schemas.openxmlformats.org/officeDocument/2006/relationships" xmlns:w="http://schemas.openxmlformats.org/wordprocessingml/2006/main">
   <w:docDefaults>
     <w:rPrDefault>
       <w:rPr>
@@ -4092,382 +3521,144 @@
     </w:rPrDefault>
     <w:pPrDefault/>
   </w:docDefaults>
-  <w:latentStyles w:defLockedState="0" w:defUIPriority="99" w:defSemiHidden="0" w:defUnhideWhenUsed="0" w:defQFormat="0" w:count="375">
-    <w:lsdException w:name="Normal" w:uiPriority="0" w:qFormat="1"/>
-    <w:lsdException w:name="heading 1" w:uiPriority="0" w:qFormat="1"/>
-    <w:lsdException w:name="heading 2" w:uiPriority="0" w:qFormat="1"/>
-    <w:lsdException w:name="heading 3" w:uiPriority="0" w:qFormat="1"/>
-    <w:lsdException w:name="heading 4" w:uiPriority="0" w:qFormat="1"/>
-    <w:lsdException w:name="heading 5" w:uiPriority="0" w:qFormat="1"/>
-    <w:lsdException w:name="heading 6" w:uiPriority="0" w:qFormat="1"/>
-    <w:lsdException w:name="heading 7" w:uiPriority="0" w:qFormat="1"/>
-    <w:lsdException w:name="heading 8" w:uiPriority="0" w:qFormat="1"/>
-    <w:lsdException w:name="heading 9" w:uiPriority="0" w:qFormat="1"/>
-    <w:lsdException w:name="index 1" w:semiHidden="1" w:unhideWhenUsed="1"/>
-    <w:lsdException w:name="index 2" w:semiHidden="1" w:unhideWhenUsed="1"/>
-    <w:lsdException w:name="index 3" w:semiHidden="1" w:unhideWhenUsed="1"/>
-    <w:lsdException w:name="index 4" w:semiHidden="1" w:unhideWhenUsed="1"/>
-    <w:lsdException w:name="index 5" w:semiHidden="1" w:unhideWhenUsed="1"/>
-    <w:lsdException w:name="index 6" w:semiHidden="1" w:unhideWhenUsed="1"/>
-    <w:lsdException w:name="index 7" w:semiHidden="1" w:unhideWhenUsed="1"/>
-    <w:lsdException w:name="index 8" w:semiHidden="1" w:unhideWhenUsed="1"/>
-    <w:lsdException w:name="index 9" w:semiHidden="1" w:unhideWhenUsed="1"/>
-    <w:lsdException w:name="toc 1" w:semiHidden="1" w:uiPriority="39" w:unhideWhenUsed="1"/>
-    <w:lsdException w:name="toc 2" w:semiHidden="1" w:uiPriority="39" w:unhideWhenUsed="1"/>
-    <w:lsdException w:name="toc 3" w:semiHidden="1" w:uiPriority="39" w:unhideWhenUsed="1"/>
-    <w:lsdException w:name="toc 4" w:semiHidden="1" w:uiPriority="39" w:unhideWhenUsed="1"/>
-    <w:lsdException w:name="toc 5" w:semiHidden="1" w:uiPriority="39" w:unhideWhenUsed="1"/>
-    <w:lsdException w:name="toc 6" w:semiHidden="1" w:uiPriority="39" w:unhideWhenUsed="1"/>
-    <w:lsdException w:name="toc 7" w:semiHidden="1" w:uiPriority="39" w:unhideWhenUsed="1"/>
-    <w:lsdException w:name="toc 8" w:semiHidden="1" w:uiPriority="39" w:unhideWhenUsed="1"/>
-    <w:lsdException w:name="toc 9" w:semiHidden="1" w:uiPriority="39" w:unhideWhenUsed="1"/>
-    <w:lsdException w:name="Normal Indent" w:semiHidden="1" w:unhideWhenUsed="1"/>
-    <w:lsdException w:name="footnote text" w:semiHidden="1" w:unhideWhenUsed="1"/>
-    <w:lsdException w:name="annotation text" w:semiHidden="1" w:unhideWhenUsed="1"/>
-    <w:lsdException w:name="header" w:semiHidden="1" w:unhideWhenUsed="1"/>
-    <w:lsdException w:name="footer" w:semiHidden="1" w:unhideWhenUsed="1"/>
-    <w:lsdException w:name="index heading" w:semiHidden="1" w:unhideWhenUsed="1"/>
-    <w:lsdException w:name="caption" w:semiHidden="1" w:uiPriority="35" w:unhideWhenUsed="1" w:qFormat="1"/>
-    <w:lsdException w:name="table of figures" w:semiHidden="1" w:unhideWhenUsed="1"/>
-    <w:lsdException w:name="envelope address" w:semiHidden="1" w:unhideWhenUsed="1"/>
-    <w:lsdException w:name="envelope return" w:semiHidden="1" w:unhideWhenUsed="1"/>
-    <w:lsdException w:name="footnote reference" w:semiHidden="1" w:unhideWhenUsed="1"/>
-    <w:lsdException w:name="annotation reference" w:semiHidden="1" w:unhideWhenUsed="1"/>
-    <w:lsdException w:name="line number" w:semiHidden="1" w:unhideWhenUsed="1"/>
-    <w:lsdException w:name="page number" w:semiHidden="1" w:unhideWhenUsed="1"/>
-    <w:lsdException w:name="endnote reference" w:semiHidden="1" w:unhideWhenUsed="1"/>
-    <w:lsdException w:name="endnote text" w:semiHidden="1" w:unhideWhenUsed="1"/>
-    <w:lsdException w:name="table of authorities" w:semiHidden="1" w:unhideWhenUsed="1"/>
-    <w:lsdException w:name="macro" w:semiHidden="1" w:unhideWhenUsed="1"/>
-    <w:lsdException w:name="toa heading" w:semiHidden="1" w:unhideWhenUsed="1"/>
-    <w:lsdException w:name="List" w:semiHidden="1" w:unhideWhenUsed="1"/>
-    <w:lsdException w:name="List Bullet" w:semiHidden="1" w:unhideWhenUsed="1"/>
-    <w:lsdException w:name="List Number" w:semiHidden="1" w:unhideWhenUsed="1"/>
-    <w:lsdException w:name="List 2" w:semiHidden="1" w:unhideWhenUsed="1"/>
-    <w:lsdException w:name="List 3" w:semiHidden="1" w:unhideWhenUsed="1"/>
-    <w:lsdException w:name="List 4" w:semiHidden="1" w:unhideWhenUsed="1"/>
-    <w:lsdException w:name="List 5" w:semiHidden="1" w:unhideWhenUsed="1"/>
-    <w:lsdException w:name="List Bullet 2" w:semiHidden="1" w:unhideWhenUsed="1"/>
-    <w:lsdException w:name="List Bullet 3" w:semiHidden="1" w:unhideWhenUsed="1"/>
-    <w:lsdException w:name="List Bullet 4" w:semiHidden="1" w:unhideWhenUsed="1"/>
-    <w:lsdException w:name="List Bullet 5" w:semiHidden="1" w:unhideWhenUsed="1"/>
-    <w:lsdException w:name="List Number 2" w:semiHidden="1" w:unhideWhenUsed="1"/>
-    <w:lsdException w:name="List Number 3" w:semiHidden="1" w:unhideWhenUsed="1"/>
-    <w:lsdException w:name="List Number 4" w:semiHidden="1" w:unhideWhenUsed="1"/>
-    <w:lsdException w:name="List Number 5" w:semiHidden="1" w:unhideWhenUsed="1"/>
-    <w:lsdException w:name="Title" w:uiPriority="0" w:qFormat="1"/>
-    <w:lsdException w:name="Closing" w:semiHidden="1" w:unhideWhenUsed="1"/>
-    <w:lsdException w:name="Signature" w:semiHidden="1" w:unhideWhenUsed="1"/>
-    <w:lsdException w:name="Default Paragraph Font" w:semiHidden="1" w:uiPriority="1" w:unhideWhenUsed="1"/>
-    <w:lsdException w:name="Body Text" w:semiHidden="1" w:unhideWhenUsed="1"/>
-    <w:lsdException w:name="Body Text Indent" w:semiHidden="1" w:unhideWhenUsed="1"/>
-    <w:lsdException w:name="List Continue" w:semiHidden="1" w:unhideWhenUsed="1"/>
-    <w:lsdException w:name="List Continue 2" w:semiHidden="1" w:unhideWhenUsed="1"/>
-    <w:lsdException w:name="List Continue 3" w:semiHidden="1" w:unhideWhenUsed="1"/>
-    <w:lsdException w:name="List Continue 4" w:semiHidden="1" w:unhideWhenUsed="1"/>
-    <w:lsdException w:name="List Continue 5" w:semiHidden="1" w:unhideWhenUsed="1"/>
-    <w:lsdException w:name="Message Header" w:semiHidden="1" w:unhideWhenUsed="1"/>
-    <w:lsdException w:name="Subtitle" w:uiPriority="11" w:qFormat="1"/>
-    <w:lsdException w:name="Salutation" w:semiHidden="1" w:unhideWhenUsed="1"/>
-    <w:lsdException w:name="Date" w:semiHidden="1" w:unhideWhenUsed="1"/>
-    <w:lsdException w:name="Body Text First Indent" w:semiHidden="1" w:unhideWhenUsed="1"/>
-    <w:lsdException w:name="Body Text First Indent 2" w:semiHidden="1" w:unhideWhenUsed="1"/>
-    <w:lsdException w:name="Note Heading" w:semiHidden="1" w:unhideWhenUsed="1"/>
-    <w:lsdException w:name="Body Text 2" w:semiHidden="1" w:unhideWhenUsed="1"/>
-    <w:lsdException w:name="Body Text 3" w:semiHidden="1" w:unhideWhenUsed="1"/>
-    <w:lsdException w:name="Body Text Indent 2" w:semiHidden="1" w:unhideWhenUsed="1"/>
-    <w:lsdException w:name="Body Text Indent 3" w:semiHidden="1" w:unhideWhenUsed="1"/>
-    <w:lsdException w:name="Block Text" w:semiHidden="1" w:unhideWhenUsed="1"/>
-    <w:lsdException w:name="Hyperlink" w:semiHidden="1" w:unhideWhenUsed="1"/>
-    <w:lsdException w:name="FollowedHyperlink" w:semiHidden="1" w:unhideWhenUsed="1"/>
-    <w:lsdException w:name="Strong" w:uiPriority="22" w:qFormat="1"/>
-    <w:lsdException w:name="Emphasis" w:uiPriority="20" w:qFormat="1"/>
-    <w:lsdException w:name="Document Map" w:semiHidden="1" w:unhideWhenUsed="1"/>
-    <w:lsdException w:name="Plain Text" w:semiHidden="1" w:unhideWhenUsed="1"/>
-    <w:lsdException w:name="E-mail Signature" w:semiHidden="1" w:unhideWhenUsed="1"/>
-    <w:lsdException w:name="HTML Top of Form" w:semiHidden="1" w:unhideWhenUsed="1"/>
-    <w:lsdException w:name="HTML Bottom of Form" w:semiHidden="1" w:unhideWhenUsed="1"/>
-    <w:lsdException w:name="Normal (Web)" w:semiHidden="1" w:unhideWhenUsed="1"/>
-    <w:lsdException w:name="HTML Acronym" w:semiHidden="1" w:unhideWhenUsed="1"/>
-    <w:lsdException w:name="HTML Address" w:semiHidden="1" w:unhideWhenUsed="1"/>
-    <w:lsdException w:name="HTML Cite" w:semiHidden="1" w:unhideWhenUsed="1"/>
-    <w:lsdException w:name="HTML Code" w:semiHidden="1" w:unhideWhenUsed="1"/>
-    <w:lsdException w:name="HTML Definition" w:semiHidden="1" w:unhideWhenUsed="1"/>
-    <w:lsdException w:name="HTML Keyboard" w:semiHidden="1" w:unhideWhenUsed="1"/>
-    <w:lsdException w:name="HTML Preformatted" w:semiHidden="1" w:unhideWhenUsed="1"/>
-    <w:lsdException w:name="HTML Sample" w:semiHidden="1" w:unhideWhenUsed="1"/>
-    <w:lsdException w:name="HTML Typewriter" w:semiHidden="1" w:unhideWhenUsed="1"/>
-    <w:lsdException w:name="HTML Variable" w:semiHidden="1" w:unhideWhenUsed="1"/>
-    <w:lsdException w:name="Normal Table" w:semiHidden="1" w:unhideWhenUsed="1"/>
-    <w:lsdException w:name="annotation subject" w:semiHidden="1" w:unhideWhenUsed="1"/>
-    <w:lsdException w:name="No List" w:semiHidden="1" w:unhideWhenUsed="1"/>
-    <w:lsdException w:name="Outline List 1" w:semiHidden="1" w:unhideWhenUsed="1"/>
-    <w:lsdException w:name="Outline List 2" w:semiHidden="1" w:unhideWhenUsed="1"/>
-    <w:lsdException w:name="Outline List 3" w:semiHidden="1" w:unhideWhenUsed="1"/>
-    <w:lsdException w:name="Table Simple 1" w:semiHidden="1" w:unhideWhenUsed="1"/>
-    <w:lsdException w:name="Table Simple 2" w:semiHidden="1" w:unhideWhenUsed="1"/>
-    <w:lsdException w:name="Table Simple 3" w:semiHidden="1" w:unhideWhenUsed="1"/>
-    <w:lsdException w:name="Table Classic 1" w:semiHidden="1" w:unhideWhenUsed="1"/>
-    <w:lsdException w:name="Table Classic 2" w:semiHidden="1" w:unhideWhenUsed="1"/>
-    <w:lsdException w:name="Table Classic 3" w:semiHidden="1" w:unhideWhenUsed="1"/>
-    <w:lsdException w:name="Table Classic 4" w:semiHidden="1" w:unhideWhenUsed="1"/>
-    <w:lsdException w:name="Table Colorful 1" w:semiHidden="1" w:unhideWhenUsed="1"/>
-    <w:lsdException w:name="Table Colorful 2" w:semiHidden="1" w:unhideWhenUsed="1"/>
-    <w:lsdException w:name="Table Colorful 3" w:semiHidden="1" w:unhideWhenUsed="1"/>
-    <w:lsdException w:name="Table Columns 1" w:semiHidden="1" w:unhideWhenUsed="1"/>
-    <w:lsdException w:name="Table Columns 2" w:semiHidden="1" w:unhideWhenUsed="1"/>
-    <w:lsdException w:name="Table Columns 3" w:semiHidden="1" w:unhideWhenUsed="1"/>
-    <w:lsdException w:name="Table Columns 4" w:semiHidden="1" w:unhideWhenUsed="1"/>
-    <w:lsdException w:name="Table Columns 5" w:semiHidden="1" w:unhideWhenUsed="1"/>
-    <w:lsdException w:name="Table Grid 1" w:semiHidden="1" w:unhideWhenUsed="1"/>
-    <w:lsdException w:name="Table Grid 2" w:semiHidden="1" w:unhideWhenUsed="1"/>
-    <w:lsdException w:name="Table Grid 3" w:semiHidden="1" w:unhideWhenUsed="1"/>
-    <w:lsdException w:name="Table Grid 4" w:semiHidden="1" w:unhideWhenUsed="1"/>
-    <w:lsdException w:name="Table Grid 5" w:semiHidden="1" w:unhideWhenUsed="1"/>
-    <w:lsdException w:name="Table Grid 6" w:semiHidden="1" w:unhideWhenUsed="1"/>
-    <w:lsdException w:name="Table Grid 7" w:semiHidden="1" w:unhideWhenUsed="1"/>
-    <w:lsdException w:name="Table Grid 8" w:semiHidden="1" w:unhideWhenUsed="1"/>
-    <w:lsdException w:name="Table List 1" w:semiHidden="1" w:unhideWhenUsed="1"/>
-    <w:lsdException w:name="Table List 2" w:semiHidden="1" w:unhideWhenUsed="1"/>
-    <w:lsdException w:name="Table List 3" w:semiHidden="1" w:unhideWhenUsed="1"/>
-    <w:lsdException w:name="Table List 4" w:semiHidden="1" w:unhideWhenUsed="1"/>
-    <w:lsdException w:name="Table List 5" w:semiHidden="1" w:unhideWhenUsed="1"/>
-    <w:lsdException w:name="Table List 6" w:semiHidden="1" w:unhideWhenUsed="1"/>
-    <w:lsdException w:name="Table List 7" w:semiHidden="1" w:unhideWhenUsed="1"/>
-    <w:lsdException w:name="Table List 8" w:semiHidden="1" w:unhideWhenUsed="1"/>
-    <w:lsdException w:name="Table 3D effects 1" w:semiHidden="1" w:unhideWhenUsed="1"/>
-    <w:lsdException w:name="Table 3D effects 2" w:semiHidden="1" w:unhideWhenUsed="1"/>
-    <w:lsdException w:name="Table 3D effects 3" w:semiHidden="1" w:unhideWhenUsed="1"/>
-    <w:lsdException w:name="Table Contemporary" w:semiHidden="1" w:unhideWhenUsed="1"/>
-    <w:lsdException w:name="Table Elegant" w:semiHidden="1" w:unhideWhenUsed="1"/>
-    <w:lsdException w:name="Table Professional" w:semiHidden="1" w:unhideWhenUsed="1"/>
-    <w:lsdException w:name="Table Subtle 1" w:semiHidden="1" w:unhideWhenUsed="1"/>
-    <w:lsdException w:name="Table Subtle 2" w:semiHidden="1" w:unhideWhenUsed="1"/>
-    <w:lsdException w:name="Table Web 1" w:semiHidden="1" w:unhideWhenUsed="1"/>
-    <w:lsdException w:name="Table Web 2" w:semiHidden="1" w:unhideWhenUsed="1"/>
-    <w:lsdException w:name="Table Web 3" w:semiHidden="1" w:unhideWhenUsed="1"/>
-    <w:lsdException w:name="Balloon Text" w:semiHidden="1" w:unhideWhenUsed="1"/>
-    <w:lsdException w:name="Table Grid" w:uiPriority="59"/>
-    <w:lsdException w:name="Table Theme" w:semiHidden="1" w:unhideWhenUsed="1"/>
-    <w:lsdException w:name="Placeholder Text" w:semiHidden="1"/>
-    <w:lsdException w:name="No Spacing" w:uiPriority="1" w:qFormat="1"/>
-    <w:lsdException w:name="Light Shading" w:uiPriority="60"/>
-    <w:lsdException w:name="Light List" w:uiPriority="61"/>
-    <w:lsdException w:name="Light Grid" w:uiPriority="62"/>
-    <w:lsdException w:name="Medium Shading 1" w:uiPriority="63"/>
-    <w:lsdException w:name="Medium Shading 2" w:uiPriority="64"/>
-    <w:lsdException w:name="Medium List 1" w:uiPriority="65"/>
-    <w:lsdException w:name="Medium List 2" w:uiPriority="66"/>
-    <w:lsdException w:name="Medium Grid 1" w:uiPriority="67"/>
-    <w:lsdException w:name="Medium Grid 2" w:uiPriority="68"/>
-    <w:lsdException w:name="Medium Grid 3" w:uiPriority="69"/>
-    <w:lsdException w:name="Dark List" w:uiPriority="70"/>
-    <w:lsdException w:name="Colorful Shading" w:uiPriority="71"/>
-    <w:lsdException w:name="Colorful List" w:uiPriority="72"/>
-    <w:lsdException w:name="Colorful Grid" w:uiPriority="73"/>
-    <w:lsdException w:name="Light Shading Accent 1" w:uiPriority="60"/>
-    <w:lsdException w:name="Light List Accent 1" w:uiPriority="61"/>
-    <w:lsdException w:name="Light Grid Accent 1" w:uiPriority="62"/>
-    <w:lsdException w:name="Medium Shading 1 Accent 1" w:uiPriority="63"/>
-    <w:lsdException w:name="Medium Shading 2 Accent 1" w:uiPriority="64"/>
-    <w:lsdException w:name="Medium List 1 Accent 1" w:uiPriority="65"/>
-    <w:lsdException w:name="Revision" w:semiHidden="1"/>
-    <w:lsdException w:name="List Paragraph" w:uiPriority="34" w:qFormat="1"/>
-    <w:lsdException w:name="Quote" w:uiPriority="29" w:qFormat="1"/>
-    <w:lsdException w:name="Intense Quote" w:uiPriority="30" w:qFormat="1"/>
-    <w:lsdException w:name="Medium List 2 Accent 1" w:uiPriority="66"/>
-    <w:lsdException w:name="Medium Grid 1 Accent 1" w:uiPriority="67"/>
-    <w:lsdException w:name="Medium Grid 2 Accent 1" w:uiPriority="68"/>
-    <w:lsdException w:name="Medium Grid 3 Accent 1" w:uiPriority="69"/>
-    <w:lsdException w:name="Dark List Accent 1" w:uiPriority="70"/>
-    <w:lsdException w:name="Colorful Shading Accent 1" w:uiPriority="71"/>
-    <w:lsdException w:name="Colorful List Accent 1" w:uiPriority="72"/>
-    <w:lsdException w:name="Colorful Grid Accent 1" w:uiPriority="73"/>
-    <w:lsdException w:name="Light Shading Accent 2" w:uiPriority="60"/>
-    <w:lsdException w:name="Light List Accent 2" w:uiPriority="61"/>
-    <w:lsdException w:name="Light Grid Accent 2" w:uiPriority="62"/>
-    <w:lsdException w:name="Medium Shading 1 Accent 2" w:uiPriority="63"/>
-    <w:lsdException w:name="Medium Shading 2 Accent 2" w:uiPriority="64"/>
-    <w:lsdException w:name="Medium List 1 Accent 2" w:uiPriority="65"/>
-    <w:lsdException w:name="Medium List 2 Accent 2" w:uiPriority="66"/>
-    <w:lsdException w:name="Medium Grid 1 Accent 2" w:uiPriority="67"/>
-    <w:lsdException w:name="Medium Grid 2 Accent 2" w:uiPriority="68"/>
-    <w:lsdException w:name="Medium Grid 3 Accent 2" w:uiPriority="69"/>
-    <w:lsdException w:name="Dark List Accent 2" w:uiPriority="70"/>
-    <w:lsdException w:name="Colorful Shading Accent 2" w:uiPriority="71"/>
-    <w:lsdException w:name="Colorful List Accent 2" w:uiPriority="72"/>
-    <w:lsdException w:name="Colorful Grid Accent 2" w:uiPriority="73"/>
-    <w:lsdException w:name="Light Shading Accent 3" w:uiPriority="60"/>
-    <w:lsdException w:name="Light List Accent 3" w:uiPriority="61"/>
-    <w:lsdException w:name="Light Grid Accent 3" w:uiPriority="62"/>
-    <w:lsdException w:name="Medium Shading 1 Accent 3" w:uiPriority="63"/>
-    <w:lsdException w:name="Medium Shading 2 Accent 3" w:uiPriority="64"/>
-    <w:lsdException w:name="Medium List 1 Accent 3" w:uiPriority="65"/>
-    <w:lsdException w:name="Medium List 2 Accent 3" w:uiPriority="66"/>
-    <w:lsdException w:name="Medium Grid 1 Accent 3" w:uiPriority="67"/>
-    <w:lsdException w:name="Medium Grid 2 Accent 3" w:uiPriority="68"/>
-    <w:lsdException w:name="Medium Grid 3 Accent 3" w:uiPriority="69"/>
-    <w:lsdException w:name="Dark List Accent 3" w:uiPriority="70"/>
-    <w:lsdException w:name="Colorful Shading Accent 3" w:uiPriority="71"/>
-    <w:lsdException w:name="Colorful List Accent 3" w:uiPriority="72"/>
-    <w:lsdException w:name="Colorful Grid Accent 3" w:uiPriority="73"/>
-    <w:lsdException w:name="Light Shading Accent 4" w:uiPriority="60"/>
-    <w:lsdException w:name="Light List Accent 4" w:uiPriority="61"/>
-    <w:lsdException w:name="Light Grid Accent 4" w:uiPriority="62"/>
-    <w:lsdException w:name="Medium Shading 1 Accent 4" w:uiPriority="63"/>
-    <w:lsdException w:name="Medium Shading 2 Accent 4" w:uiPriority="64"/>
-    <w:lsdException w:name="Medium List 1 Accent 4" w:uiPriority="65"/>
-    <w:lsdException w:name="Medium List 2 Accent 4" w:uiPriority="66"/>
-    <w:lsdException w:name="Medium Grid 1 Accent 4" w:uiPriority="67"/>
-    <w:lsdException w:name="Medium Grid 2 Accent 4" w:uiPriority="68"/>
-    <w:lsdException w:name="Medium Grid 3 Accent 4" w:uiPriority="69"/>
-    <w:lsdException w:name="Dark List Accent 4" w:uiPriority="70"/>
-    <w:lsdException w:name="Colorful Shading Accent 4" w:uiPriority="71"/>
-    <w:lsdException w:name="Colorful List Accent 4" w:uiPriority="72"/>
-    <w:lsdException w:name="Colorful Grid Accent 4" w:uiPriority="73"/>
-    <w:lsdException w:name="Light Shading Accent 5" w:uiPriority="60"/>
-    <w:lsdException w:name="Light List Accent 5" w:uiPriority="61"/>
-    <w:lsdException w:name="Light Grid Accent 5" w:uiPriority="62"/>
-    <w:lsdException w:name="Medium Shading 1 Accent 5" w:uiPriority="63"/>
-    <w:lsdException w:name="Medium Shading 2 Accent 5" w:uiPriority="64"/>
-    <w:lsdException w:name="Medium List 1 Accent 5" w:uiPriority="65"/>
-    <w:lsdException w:name="Medium List 2 Accent 5" w:uiPriority="66"/>
-    <w:lsdException w:name="Medium Grid 1 Accent 5" w:uiPriority="67"/>
-    <w:lsdException w:name="Medium Grid 2 Accent 5" w:uiPriority="68"/>
-    <w:lsdException w:name="Medium Grid 3 Accent 5" w:uiPriority="69"/>
-    <w:lsdException w:name="Dark List Accent 5" w:uiPriority="70"/>
-    <w:lsdException w:name="Colorful Shading Accent 5" w:uiPriority="71"/>
-    <w:lsdException w:name="Colorful List Accent 5" w:uiPriority="72"/>
-    <w:lsdException w:name="Colorful Grid Accent 5" w:uiPriority="73"/>
-    <w:lsdException w:name="Light Shading Accent 6" w:uiPriority="60"/>
-    <w:lsdException w:name="Light List Accent 6" w:uiPriority="61"/>
-    <w:lsdException w:name="Light Grid Accent 6" w:uiPriority="62"/>
-    <w:lsdException w:name="Medium Shading 1 Accent 6" w:uiPriority="63"/>
-    <w:lsdException w:name="Medium Shading 2 Accent 6" w:uiPriority="64"/>
-    <w:lsdException w:name="Medium List 1 Accent 6" w:uiPriority="65"/>
-    <w:lsdException w:name="Medium List 2 Accent 6" w:uiPriority="66"/>
-    <w:lsdException w:name="Medium Grid 1 Accent 6" w:uiPriority="67"/>
-    <w:lsdException w:name="Medium Grid 2 Accent 6" w:uiPriority="68"/>
-    <w:lsdException w:name="Medium Grid 3 Accent 6" w:uiPriority="69"/>
-    <w:lsdException w:name="Dark List Accent 6" w:uiPriority="70"/>
-    <w:lsdException w:name="Colorful Shading Accent 6" w:uiPriority="71"/>
-    <w:lsdException w:name="Colorful List Accent 6" w:uiPriority="72"/>
-    <w:lsdException w:name="Colorful Grid Accent 6" w:uiPriority="73"/>
-    <w:lsdException w:name="Subtle Emphasis" w:uiPriority="19" w:qFormat="1"/>
-    <w:lsdException w:name="Intense Emphasis" w:uiPriority="21" w:qFormat="1"/>
-    <w:lsdException w:name="Subtle Reference" w:uiPriority="31" w:qFormat="1"/>
-    <w:lsdException w:name="Intense Reference" w:uiPriority="32" w:qFormat="1"/>
-    <w:lsdException w:name="Book Title" w:uiPriority="33" w:qFormat="1"/>
-    <w:lsdException w:name="Bibliography" w:semiHidden="1" w:uiPriority="37" w:unhideWhenUsed="1"/>
-    <w:lsdException w:name="TOC Heading" w:semiHidden="1" w:uiPriority="39" w:unhideWhenUsed="1" w:qFormat="1"/>
-    <w:lsdException w:name="Plain Table 1" w:uiPriority="41"/>
-    <w:lsdException w:name="Plain Table 2" w:uiPriority="42"/>
-    <w:lsdException w:name="Plain Table 3" w:uiPriority="43"/>
-    <w:lsdException w:name="Plain Table 4" w:uiPriority="44"/>
-    <w:lsdException w:name="Plain Table 5" w:uiPriority="45"/>
-    <w:lsdException w:name="Grid Table Light" w:uiPriority="40"/>
-    <w:lsdException w:name="Grid Table 1 Light" w:uiPriority="46"/>
-    <w:lsdException w:name="Grid Table 2" w:uiPriority="47"/>
-    <w:lsdException w:name="Grid Table 3" w:uiPriority="48"/>
-    <w:lsdException w:name="Grid Table 4" w:uiPriority="49"/>
-    <w:lsdException w:name="Grid Table 5 Dark" w:uiPriority="50"/>
-    <w:lsdException w:name="Grid Table 6 Colorful" w:uiPriority="51"/>
-    <w:lsdException w:name="Grid Table 7 Colorful" w:uiPriority="52"/>
-    <w:lsdException w:name="Grid Table 1 Light Accent 1" w:uiPriority="46"/>
-    <w:lsdException w:name="Grid Table 2 Accent 1" w:uiPriority="47"/>
-    <w:lsdException w:name="Grid Table 3 Accent 1" w:uiPriority="48"/>
-    <w:lsdException w:name="Grid Table 4 Accent 1" w:uiPriority="49"/>
-    <w:lsdException w:name="Grid Table 5 Dark Accent 1" w:uiPriority="50"/>
-    <w:lsdException w:name="Grid Table 6 Colorful Accent 1" w:uiPriority="51"/>
-    <w:lsdException w:name="Grid Table 7 Colorful Accent 1" w:uiPriority="52"/>
-    <w:lsdException w:name="Grid Table 1 Light Accent 2" w:uiPriority="46"/>
-    <w:lsdException w:name="Grid Table 2 Accent 2" w:uiPriority="47"/>
-    <w:lsdException w:name="Grid Table 3 Accent 2" w:uiPriority="48"/>
-    <w:lsdException w:name="Grid Table 4 Accent 2" w:uiPriority="49"/>
-    <w:lsdException w:name="Grid Table 5 Dark Accent 2" w:uiPriority="50"/>
-    <w:lsdException w:name="Grid Table 6 Colorful Accent 2" w:uiPriority="51"/>
-    <w:lsdException w:name="Grid Table 7 Colorful Accent 2" w:uiPriority="52"/>
-    <w:lsdException w:name="Grid Table 1 Light Accent 3" w:uiPriority="46"/>
-    <w:lsdException w:name="Grid Table 2 Accent 3" w:uiPriority="47"/>
-    <w:lsdException w:name="Grid Table 3 Accent 3" w:uiPriority="48"/>
-    <w:lsdException w:name="Grid Table 4 Accent 3" w:uiPriority="49"/>
-    <w:lsdException w:name="Grid Table 5 Dark Accent 3" w:uiPriority="50"/>
-    <w:lsdException w:name="Grid Table 6 Colorful Accent 3" w:uiPriority="51"/>
-    <w:lsdException w:name="Grid Table 7 Colorful Accent 3" w:uiPriority="52"/>
-    <w:lsdException w:name="Grid Table 1 Light Accent 4" w:uiPriority="46"/>
-    <w:lsdException w:name="Grid Table 2 Accent 4" w:uiPriority="47"/>
-    <w:lsdException w:name="Grid Table 3 Accent 4" w:uiPriority="48"/>
-    <w:lsdException w:name="Grid Table 4 Accent 4" w:uiPriority="49"/>
-    <w:lsdException w:name="Grid Table 5 Dark Accent 4" w:uiPriority="50"/>
-    <w:lsdException w:name="Grid Table 6 Colorful Accent 4" w:uiPriority="51"/>
-    <w:lsdException w:name="Grid Table 7 Colorful Accent 4" w:uiPriority="52"/>
-    <w:lsdException w:name="Grid Table 1 Light Accent 5" w:uiPriority="46"/>
-    <w:lsdException w:name="Grid Table 2 Accent 5" w:uiPriority="47"/>
-    <w:lsdException w:name="Grid Table 3 Accent 5" w:uiPriority="48"/>
-    <w:lsdException w:name="Grid Table 4 Accent 5" w:uiPriority="49"/>
-    <w:lsdException w:name="Grid Table 5 Dark Accent 5" w:uiPriority="50"/>
-    <w:lsdException w:name="Grid Table 6 Colorful Accent 5" w:uiPriority="51"/>
-    <w:lsdException w:name="Grid Table 7 Colorful Accent 5" w:uiPriority="52"/>
-    <w:lsdException w:name="Grid Table 1 Light Accent 6" w:uiPriority="46"/>
-    <w:lsdException w:name="Grid Table 2 Accent 6" w:uiPriority="47"/>
-    <w:lsdException w:name="Grid Table 3 Accent 6" w:uiPriority="48"/>
-    <w:lsdException w:name="Grid Table 4 Accent 6" w:uiPriority="49"/>
-    <w:lsdException w:name="Grid Table 5 Dark Accent 6" w:uiPriority="50"/>
-    <w:lsdException w:name="Grid Table 6 Colorful Accent 6" w:uiPriority="51"/>
-    <w:lsdException w:name="Grid Table 7 Colorful Accent 6" w:uiPriority="52"/>
-    <w:lsdException w:name="List Table 1 Light" w:uiPriority="46"/>
-    <w:lsdException w:name="List Table 2" w:uiPriority="47"/>
-    <w:lsdException w:name="List Table 3" w:uiPriority="48"/>
-    <w:lsdException w:name="List Table 4" w:uiPriority="49"/>
-    <w:lsdException w:name="List Table 5 Dark" w:uiPriority="50"/>
-    <w:lsdException w:name="List Table 6 Colorful" w:uiPriority="51"/>
-    <w:lsdException w:name="List Table 7 Colorful" w:uiPriority="52"/>
-    <w:lsdException w:name="List Table 1 Light Accent 1" w:uiPriority="46"/>
-    <w:lsdException w:name="List Table 2 Accent 1" w:uiPriority="47"/>
-    <w:lsdException w:name="List Table 3 Accent 1" w:uiPriority="48"/>
-    <w:lsdException w:name="List Table 4 Accent 1" w:uiPriority="49"/>
-    <w:lsdException w:name="List Table 5 Dark Accent 1" w:uiPriority="50"/>
-    <w:lsdException w:name="List Table 6 Colorful Accent 1" w:uiPriority="51"/>
-    <w:lsdException w:name="List Table 7 Colorful Accent 1" w:uiPriority="52"/>
-    <w:lsdException w:name="List Table 1 Light Accent 2" w:uiPriority="46"/>
-    <w:lsdException w:name="List Table 2 Accent 2" w:uiPriority="47"/>
-    <w:lsdException w:name="List Table 3 Accent 2" w:uiPriority="48"/>
-    <w:lsdException w:name="List Table 4 Accent 2" w:uiPriority="49"/>
-    <w:lsdException w:name="List Table 5 Dark Accent 2" w:uiPriority="50"/>
-    <w:lsdException w:name="List Table 6 Colorful Accent 2" w:uiPriority="51"/>
-    <w:lsdException w:name="List Table 7 Colorful Accent 2" w:uiPriority="52"/>
-    <w:lsdException w:name="List Table 1 Light Accent 3" w:uiPriority="46"/>
-    <w:lsdException w:name="List Table 2 Accent 3" w:uiPriority="47"/>
-    <w:lsdException w:name="List Table 3 Accent 3" w:uiPriority="48"/>
-    <w:lsdException w:name="List Table 4 Accent 3" w:uiPriority="49"/>
-    <w:lsdException w:name="List Table 5 Dark Accent 3" w:uiPriority="50"/>
-    <w:lsdException w:name="List Table 6 Colorful Accent 3" w:uiPriority="51"/>
-    <w:lsdException w:name="List Table 7 Colorful Accent 3" w:uiPriority="52"/>
-    <w:lsdException w:name="List Table 1 Light Accent 4" w:uiPriority="46"/>
-    <w:lsdException w:name="List Table 2 Accent 4" w:uiPriority="47"/>
-    <w:lsdException w:name="List Table 3 Accent 4" w:uiPriority="48"/>
-    <w:lsdException w:name="List Table 4 Accent 4" w:uiPriority="49"/>
-    <w:lsdException w:name="List Table 5 Dark Accent 4" w:uiPriority="50"/>
-    <w:lsdException w:name="List Table 6 Colorful Accent 4" w:uiPriority="51"/>
-    <w:lsdException w:name="List Table 7 Colorful Accent 4" w:uiPriority="52"/>
-    <w:lsdException w:name="List Table 1 Light Accent 5" w:uiPriority="46"/>
-    <w:lsdException w:name="List Table 2 Accent 5" w:uiPriority="47"/>
-    <w:lsdException w:name="List Table 3 Accent 5" w:uiPriority="48"/>
-    <w:lsdException w:name="List Table 4 Accent 5" w:uiPriority="49"/>
-    <w:lsdException w:name="List Table 5 Dark Accent 5" w:uiPriority="50"/>
-    <w:lsdException w:name="List Table 6 Colorful Accent 5" w:uiPriority="51"/>
-    <w:lsdException w:name="List Table 7 Colorful Accent 5" w:uiPriority="52"/>
-    <w:lsdException w:name="List Table 1 Light Accent 6" w:uiPriority="46"/>
-    <w:lsdException w:name="List Table 2 Accent 6" w:uiPriority="47"/>
-    <w:lsdException w:name="List Table 3 Accent 6" w:uiPriority="48"/>
-    <w:lsdException w:name="List Table 4 Accent 6" w:uiPriority="49"/>
-    <w:lsdException w:name="List Table 5 Dark Accent 6" w:uiPriority="50"/>
-    <w:lsdException w:name="List Table 6 Colorful Accent 6" w:uiPriority="51"/>
-    <w:lsdException w:name="List Table 7 Colorful Accent 6" w:uiPriority="52"/>
-    <w:lsdException w:name="Mention" w:semiHidden="1" w:unhideWhenUsed="1"/>
-    <w:lsdException w:name="Smart Hyperlink" w:semiHidden="1" w:unhideWhenUsed="1"/>
-    <w:lsdException w:name="Hashtag" w:semiHidden="1" w:unhideWhenUsed="1"/>
-    <w:lsdException w:name="Unresolved Mention" w:semiHidden="1" w:unhideWhenUsed="1"/>
+  <w:latentStyles w:defLockedState="0" w:defUIPriority="99" w:defSemiHidden="1" w:defUnhideWhenUsed="1" w:defQFormat="0" w:count="267">
+    <w:lsdException w:name="Normal" w:semiHidden="0" w:uiPriority="0" w:unhideWhenUsed="0" w:qFormat="1"/>
+    <w:lsdException w:name="heading 1" w:semiHidden="0" w:uiPriority="0" w:unhideWhenUsed="0" w:qFormat="1"/>
+    <w:lsdException w:name="heading 2" w:semiHidden="0" w:uiPriority="0" w:unhideWhenUsed="0" w:qFormat="1"/>
+    <w:lsdException w:name="heading 3" w:semiHidden="0" w:uiPriority="0" w:unhideWhenUsed="0" w:qFormat="1"/>
+    <w:lsdException w:name="heading 4" w:semiHidden="0" w:uiPriority="0" w:unhideWhenUsed="0" w:qFormat="1"/>
+    <w:lsdException w:name="heading 5" w:semiHidden="0" w:uiPriority="0" w:unhideWhenUsed="0" w:qFormat="1"/>
+    <w:lsdException w:name="heading 6" w:semiHidden="0" w:uiPriority="0" w:unhideWhenUsed="0" w:qFormat="1"/>
+    <w:lsdException w:name="heading 7" w:semiHidden="0" w:uiPriority="0" w:unhideWhenUsed="0" w:qFormat="1"/>
+    <w:lsdException w:name="heading 8" w:semiHidden="0" w:uiPriority="0" w:unhideWhenUsed="0" w:qFormat="1"/>
+    <w:lsdException w:name="heading 9" w:semiHidden="0" w:uiPriority="0" w:unhideWhenUsed="0" w:qFormat="1"/>
+    <w:lsdException w:name="toc 1" w:uiPriority="39"/>
+    <w:lsdException w:name="toc 2" w:uiPriority="39"/>
+    <w:lsdException w:name="toc 3" w:uiPriority="39"/>
+    <w:lsdException w:name="toc 4" w:uiPriority="39"/>
+    <w:lsdException w:name="toc 5" w:uiPriority="39"/>
+    <w:lsdException w:name="toc 6" w:uiPriority="39"/>
+    <w:lsdException w:name="toc 7" w:uiPriority="39"/>
+    <w:lsdException w:name="toc 8" w:uiPriority="39"/>
+    <w:lsdException w:name="toc 9" w:uiPriority="39"/>
+    <w:lsdException w:name="caption" w:uiPriority="35" w:qFormat="1"/>
+    <w:lsdException w:name="Title" w:semiHidden="0" w:uiPriority="0" w:unhideWhenUsed="0" w:qFormat="1"/>
+    <w:lsdException w:name="Default Paragraph Font" w:uiPriority="1"/>
+    <w:lsdException w:name="Subtitle" w:semiHidden="0" w:uiPriority="11" w:unhideWhenUsed="0" w:qFormat="1"/>
+    <w:lsdException w:name="Strong" w:semiHidden="0" w:uiPriority="22" w:unhideWhenUsed="0" w:qFormat="1"/>
+    <w:lsdException w:name="Emphasis" w:semiHidden="0" w:uiPriority="20" w:unhideWhenUsed="0" w:qFormat="1"/>
+    <w:lsdException w:name="Table Grid" w:semiHidden="0" w:uiPriority="59" w:unhideWhenUsed="0"/>
+    <w:lsdException w:name="Placeholder Text" w:unhideWhenUsed="0"/>
+    <w:lsdException w:name="No Spacing" w:semiHidden="0" w:uiPriority="1" w:unhideWhenUsed="0" w:qFormat="1"/>
+    <w:lsdException w:name="Light Shading" w:semiHidden="0" w:uiPriority="60" w:unhideWhenUsed="0"/>
+    <w:lsdException w:name="Light List" w:semiHidden="0" w:uiPriority="61" w:unhideWhenUsed="0"/>
+    <w:lsdException w:name="Light Grid" w:semiHidden="0" w:uiPriority="62" w:unhideWhenUsed="0"/>
+    <w:lsdException w:name="Medium Shading 1" w:semiHidden="0" w:uiPriority="63" w:unhideWhenUsed="0"/>
+    <w:lsdException w:name="Medium Shading 2" w:semiHidden="0" w:uiPriority="64" w:unhideWhenUsed="0"/>
+    <w:lsdException w:name="Medium List 1" w:semiHidden="0" w:uiPriority="65" w:unhideWhenUsed="0"/>
+    <w:lsdException w:name="Medium List 2" w:semiHidden="0" w:uiPriority="66" w:unhideWhenUsed="0"/>
+    <w:lsdException w:name="Medium Grid 1" w:semiHidden="0" w:uiPriority="67" w:unhideWhenUsed="0"/>
+    <w:lsdException w:name="Medium Grid 2" w:semiHidden="0" w:uiPriority="68" w:unhideWhenUsed="0"/>
+    <w:lsdException w:name="Medium Grid 3" w:semiHidden="0" w:uiPriority="69" w:unhideWhenUsed="0"/>
+    <w:lsdException w:name="Dark List" w:semiHidden="0" w:uiPriority="70" w:unhideWhenUsed="0"/>
+    <w:lsdException w:name="Colorful Shading" w:semiHidden="0" w:uiPriority="71" w:unhideWhenUsed="0"/>
+    <w:lsdException w:name="Colorful List" w:semiHidden="0" w:uiPriority="72" w:unhideWhenUsed="0"/>
+    <w:lsdException w:name="Colorful Grid" w:semiHidden="0" w:uiPriority="73" w:unhideWhenUsed="0"/>
+    <w:lsdException w:name="Light Shading Accent 1" w:semiHidden="0" w:uiPriority="60" w:unhideWhenUsed="0"/>
+    <w:lsdException w:name="Light List Accent 1" w:semiHidden="0" w:uiPriority="61" w:unhideWhenUsed="0"/>
+    <w:lsdException w:name="Light Grid Accent 1" w:semiHidden="0" w:uiPriority="62" w:unhideWhenUsed="0"/>
+    <w:lsdException w:name="Medium Shading 1 Accent 1" w:semiHidden="0" w:uiPriority="63" w:unhideWhenUsed="0"/>
+    <w:lsdException w:name="Medium Shading 2 Accent 1" w:semiHidden="0" w:uiPriority="64" w:unhideWhenUsed="0"/>
+    <w:lsdException w:name="Medium List 1 Accent 1" w:semiHidden="0" w:uiPriority="65" w:unhideWhenUsed="0"/>
+    <w:lsdException w:name="Revision" w:unhideWhenUsed="0"/>
+    <w:lsdException w:name="List Paragraph" w:semiHidden="0" w:uiPriority="34" w:unhideWhenUsed="0" w:qFormat="1"/>
+    <w:lsdException w:name="Quote" w:semiHidden="0" w:uiPriority="29" w:unhideWhenUsed="0" w:qFormat="1"/>
+    <w:lsdException w:name="Intense Quote" w:semiHidden="0" w:uiPriority="30" w:unhideWhenUsed="0" w:qFormat="1"/>
+    <w:lsdException w:name="Medium List 2 Accent 1" w:semiHidden="0" w:uiPriority="66" w:unhideWhenUsed="0"/>
+    <w:lsdException w:name="Medium Grid 1 Accent 1" w:semiHidden="0" w:uiPriority="67" w:unhideWhenUsed="0"/>
+    <w:lsdException w:name="Medium Grid 2 Accent 1" w:semiHidden="0" w:uiPriority="68" w:unhideWhenUsed="0"/>
+    <w:lsdException w:name="Medium Grid 3 Accent 1" w:semiHidden="0" w:uiPriority="69" w:unhideWhenUsed="0"/>
+    <w:lsdException w:name="Dark List Accent 1" w:semiHidden="0" w:uiPriority="70" w:unhideWhenUsed="0"/>
+    <w:lsdException w:name="Colorful Shading Accent 1" w:semiHidden="0" w:uiPriority="71" w:unhideWhenUsed="0"/>
+    <w:lsdException w:name="Colorful List Accent 1" w:semiHidden="0" w:uiPriority="72" w:unhideWhenUsed="0"/>
+    <w:lsdException w:name="Colorful Grid Accent 1" w:semiHidden="0" w:uiPriority="73" w:unhideWhenUsed="0"/>
+    <w:lsdException w:name="Light Shading Accent 2" w:semiHidden="0" w:uiPriority="60" w:unhideWhenUsed="0"/>
+    <w:lsdException w:name="Light List Accent 2" w:semiHidden="0" w:uiPriority="61" w:unhideWhenUsed="0"/>
+    <w:lsdException w:name="Light Grid Accent 2" w:semiHidden="0" w:uiPriority="62" w:unhideWhenUsed="0"/>
+    <w:lsdException w:name="Medium Shading 1 Accent 2" w:semiHidden="0" w:uiPriority="63" w:unhideWhenUsed="0"/>
+    <w:lsdException w:name="Medium Shading 2 Accent 2" w:semiHidden="0" w:uiPriority="64" w:unhideWhenUsed="0"/>
+    <w:lsdException w:name="Medium List 1 Accent 2" w:semiHidden="0" w:uiPriority="65" w:unhideWhenUsed="0"/>
+    <w:lsdException w:name="Medium List 2 Accent 2" w:semiHidden="0" w:uiPriority="66" w:unhideWhenUsed="0"/>
+    <w:lsdException w:name="Medium Grid 1 Accent 2" w:semiHidden="0" w:uiPriority="67" w:unhideWhenUsed="0"/>
+    <w:lsdException w:name="Medium Grid 2 Accent 2" w:semiHidden="0" w:uiPriority="68" w:unhideWhenUsed="0"/>
+    <w:lsdException w:name="Medium Grid 3 Accent 2" w:semiHidden="0" w:uiPriority="69" w:unhideWhenUsed="0"/>
+    <w:lsdException w:name="Dark List Accent 2" w:semiHidden="0" w:uiPriority="70" w:unhideWhenUsed="0"/>
+    <w:lsdException w:name="Colorful Shading Accent 2" w:semiHidden="0" w:uiPriority="71" w:unhideWhenUsed="0"/>
+    <w:lsdException w:name="Colorful List Accent 2" w:semiHidden="0" w:uiPriority="72" w:unhideWhenUsed="0"/>
+    <w:lsdException w:name="Colorful Grid Accent 2" w:semiHidden="0" w:uiPriority="73" w:unhideWhenUsed="0"/>
+    <w:lsdException w:name="Light Shading Accent 3" w:semiHidden="0" w:uiPriority="60" w:unhideWhenUsed="0"/>
+    <w:lsdException w:name="Light List Accent 3" w:semiHidden="0" w:uiPriority="61" w:unhideWhenUsed="0"/>
+    <w:lsdException w:name="Light Grid Accent 3" w:semiHidden="0" w:uiPriority="62" w:unhideWhenUsed="0"/>
+    <w:lsdException w:name="Medium Shading 1 Accent 3" w:semiHidden="0" w:uiPriority="63" w:unhideWhenUsed="0"/>
+    <w:lsdException w:name="Medium Shading 2 Accent 3" w:semiHidden="0" w:uiPriority="64" w:unhideWhenUsed="0"/>
+    <w:lsdException w:name="Medium List 1 Accent 3" w:semiHidden="0" w:uiPriority="65" w:unhideWhenUsed="0"/>
+    <w:lsdException w:name="Medium List 2 Accent 3" w:semiHidden="0" w:uiPriority="66" w:unhideWhenUsed="0"/>
+    <w:lsdException w:name="Medium Grid 1 Accent 3" w:semiHidden="0" w:uiPriority="67" w:unhideWhenUsed="0"/>
+    <w:lsdException w:name="Medium Grid 2 Accent 3" w:semiHidden="0" w:uiPriority="68" w:unhideWhenUsed="0"/>
+    <w:lsdException w:name="Medium Grid 3 Accent 3" w:semiHidden="0" w:uiPriority="69" w:unhideWhenUsed="0"/>
+    <w:lsdException w:name="Dark List Accent 3" w:semiHidden="0" w:uiPriority="70" w:unhideWhenUsed="0"/>
+    <w:lsdException w:name="Colorful Shading Accent 3" w:semiHidden="0" w:uiPriority="71" w:unhideWhenUsed="0"/>
+    <w:lsdException w:name="Colorful List Accent 3" w:semiHidden="0" w:uiPriority="72" w:unhideWhenUsed="0"/>
+    <w:lsdException w:name="Colorful Grid Accent 3" w:semiHidden="0" w:uiPriority="73" w:unhideWhenUsed="0"/>
+    <w:lsdException w:name="Light Shading Accent 4" w:semiHidden="0" w:uiPriority="60" w:unhideWhenUsed="0"/>
+    <w:lsdException w:name="Light List Accent 4" w:semiHidden="0" w:uiPriority="61" w:unhideWhenUsed="0"/>
+    <w:lsdException w:name="Light Grid Accent 4" w:semiHidden="0" w:uiPriority="62" w:unhideWhenUsed="0"/>
+    <w:lsdException w:name="Medium Shading 1 Accent 4" w:semiHidden="0" w:uiPriority="63" w:unhideWhenUsed="0"/>
+    <w:lsdException w:name="Medium Shading 2 Accent 4" w:semiHidden="0" w:uiPriority="64" w:unhideWhenUsed="0"/>
+    <w:lsdException w:name="Medium List 1 Accent 4" w:semiHidden="0" w:uiPriority="65" w:unhideWhenUsed="0"/>
+    <w:lsdException w:name="Medium List 2 Accent 4" w:semiHidden="0" w:uiPriority="66" w:unhideWhenUsed="0"/>
+    <w:lsdException w:name="Medium Grid 1 Accent 4" w:semiHidden="0" w:uiPriority="67" w:unhideWhenUsed="0"/>
+    <w:lsdException w:name="Medium Grid 2 Accent 4" w:semiHidden="0" w:uiPriority="68" w:unhideWhenUsed="0"/>
+    <w:lsdException w:name="Medium Grid 3 Accent 4" w:semiHidden="0" w:uiPriority="69" w:unhideWhenUsed="0"/>
+    <w:lsdException w:name="Dark List Accent 4" w:semiHidden="0" w:uiPriority="70" w:unhideWhenUsed="0"/>
+    <w:lsdException w:name="Colorful Shading Accent 4" w:semiHidden="0" w:uiPriority="71" w:unhideWhenUsed="0"/>
+    <w:lsdException w:name="Colorful List Accent 4" w:semiHidden="0" w:uiPriority="72" w:unhideWhenUsed="0"/>
+    <w:lsdException w:name="Colorful Grid Accent 4" w:semiHidden="0" w:uiPriority="73" w:unhideWhenUsed="0"/>
+    <w:lsdException w:name="Light Shading Accent 5" w:semiHidden="0" w:uiPriority="60" w:unhideWhenUsed="0"/>
+    <w:lsdException w:name="Light List Accent 5" w:semiHidden="0" w:uiPriority="61" w:unhideWhenUsed="0"/>
+    <w:lsdException w:name="Light Grid Accent 5" w:semiHidden="0" w:uiPriority="62" w:unhideWhenUsed="0"/>
+    <w:lsdException w:name="Medium Shading 1 Accent 5" w:semiHidden="0" w:uiPriority="63" w:unhideWhenUsed="0"/>
+    <w:lsdException w:name="Medium Shading 2 Accent 5" w:semiHidden="0" w:uiPriority="64" w:unhideWhenUsed="0"/>
+    <w:lsdException w:name="Medium List 1 Accent 5" w:semiHidden="0" w:uiPriority="65" w:unhideWhenUsed="0"/>
+    <w:lsdException w:name="Medium List 2 Accent 5" w:semiHidden="0" w:uiPriority="66" w:unhideWhenUsed="0"/>
+    <w:lsdException w:name="Medium Grid 1 Accent 5" w:semiHidden="0" w:uiPriority="67" w:unhideWhenUsed="0"/>
+    <w:lsdException w:name="Medium Grid 2 Accent 5" w:semiHidden="0" w:uiPriority="68" w:unhideWhenUsed="0"/>
+    <w:lsdException w:name="Medium Grid 3 Accent 5" w:semiHidden="0" w:uiPriority="69" w:unhideWhenUsed="0"/>
+    <w:lsdException w:name="Dark List Accent 5" w:semiHidden="0" w:uiPriority="70" w:unhideWhenUsed="0"/>
+    <w:lsdException w:name="Colorful Shading Accent 5" w:semiHidden="0" w:uiPriority="71" w:unhideWhenUsed="0"/>
+    <w:lsdException w:name="Colorful List Accent 5" w:semiHidden="0" w:uiPriority="72" w:unhideWhenUsed="0"/>
+    <w:lsdException w:name="Colorful Grid Accent 5" w:semiHidden="0" w:uiPriority="73" w:unhideWhenUsed="0"/>
+    <w:lsdException w:name="Light Shading Accent 6" w:semiHidden="0" w:uiPriority="60" w:unhideWhenUsed="0"/>
+    <w:lsdException w:name="Light List Accent 6" w:semiHidden="0" w:uiPriority="61" w:unhideWhenUsed="0"/>
+    <w:lsdException w:name="Light Grid Accent 6" w:semiHidden="0" w:uiPriority="62" w:unhideWhenUsed="0"/>
+    <w:lsdException w:name="Medium Shading 1 Accent 6" w:semiHidden="0" w:uiPriority="63" w:unhideWhenUsed="0"/>
+    <w:lsdException w:name="Medium Shading 2 Accent 6" w:semiHidden="0" w:uiPriority="64" w:unhideWhenUsed="0"/>
+    <w:lsdException w:name="Medium List 1 Accent 6" w:semiHidden="0" w:uiPriority="65" w:unhideWhenUsed="0"/>
+    <w:lsdException w:name="Medium List 2 Accent 6" w:semiHidden="0" w:uiPriority="66" w:unhideWhenUsed="0"/>
+    <w:lsdException w:name="Medium Grid 1 Accent 6" w:semiHidden="0" w:uiPriority="67" w:unhideWhenUsed="0"/>
+    <w:lsdException w:name="Medium Grid 2 Accent 6" w:semiHidden="0" w:uiPriority="68" w:unhideWhenUsed="0"/>
+    <w:lsdException w:name="Medium Grid 3 Accent 6" w:semiHidden="0" w:uiPriority="69" w:unhideWhenUsed="0"/>
+    <w:lsdException w:name="Dark List Accent 6" w:semiHidden="0" w:uiPriority="70" w:unhideWhenUsed="0"/>
+    <w:lsdException w:name="Colorful Shading Accent 6" w:semiHidden="0" w:uiPriority="71" w:unhideWhenUsed="0"/>
+    <w:lsdException w:name="Colorful List Accent 6" w:semiHidden="0" w:uiPriority="72" w:unhideWhenUsed="0"/>
+    <w:lsdException w:name="Colorful Grid Accent 6" w:semiHidden="0" w:uiPriority="73" w:unhideWhenUsed="0"/>
+    <w:lsdException w:name="Subtle Emphasis" w:semiHidden="0" w:uiPriority="19" w:unhideWhenUsed="0" w:qFormat="1"/>
+    <w:lsdException w:name="Intense Emphasis" w:semiHidden="0" w:uiPriority="21" w:unhideWhenUsed="0" w:qFormat="1"/>
+    <w:lsdException w:name="Subtle Reference" w:semiHidden="0" w:uiPriority="31" w:unhideWhenUsed="0" w:qFormat="1"/>
+    <w:lsdException w:name="Intense Reference" w:semiHidden="0" w:uiPriority="32" w:unhideWhenUsed="0" w:qFormat="1"/>
+    <w:lsdException w:name="Book Title" w:semiHidden="0" w:uiPriority="33" w:unhideWhenUsed="0" w:qFormat="1"/>
+    <w:lsdException w:name="Bibliography" w:uiPriority="37"/>
+    <w:lsdException w:name="TOC Heading" w:uiPriority="39" w:qFormat="1"/>
   </w:latentStyles>
   <w:style w:type="paragraph" w:default="1" w:styleId="Normal">
     <w:name w:val="Normal"/>
@@ -4717,6 +3908,7 @@
     <w:uiPriority w:val="99"/>
     <w:semiHidden/>
     <w:unhideWhenUsed/>
+    <w:qFormat/>
     <w:tblPr>
       <w:tblInd w:w="0" w:type="dxa"/>
       <w:tblCellMar>
@@ -5481,7 +4673,7 @@
 </file>
 
 <file path=customXml/itemProps1.xml><?xml version="1.0" encoding="utf-8"?>
-<ds:datastoreItem xmlns:ds="http://schemas.openxmlformats.org/officeDocument/2006/customXml" ds:itemID="{F03B1B07-32FE-427B-90B7-F5E0C0D6DD26}">
+<ds:datastoreItem xmlns:ds="http://schemas.openxmlformats.org/officeDocument/2006/customXml" ds:itemID="{EFFCE20A-91AC-47E0-B748-23B2CF6B56C6}">
   <ds:schemaRefs>
     <ds:schemaRef ds:uri="http://schemas.openxmlformats.org/officeDocument/2006/bibliography"/>
   </ds:schemaRefs>

</xml_diff>